<commit_message>
Rettet stavefejl og formatering
</commit_message>
<xml_diff>
--- a/05-Test/Brugertest af release v2 - Karsten og Michael.docx
+++ b/05-Test/Brugertest af release v2 - Karsten og Michael.docx
@@ -5,21 +5,6 @@
     <w:p>
       <w:pPr>
         <w:rPr>
-          <w:b/>
-          <w:sz w:val="24"/>
-        </w:rPr>
-      </w:pPr>
-      <w:r>
-        <w:rPr>
-          <w:b/>
-          <w:sz w:val="24"/>
-        </w:rPr>
-        <w:t>Testperson 1</w:t>
-      </w:r>
-    </w:p>
-    <w:p>
-      <w:pPr>
-        <w:rPr>
           <w:sz w:val="24"/>
           <w:u w:val="single"/>
         </w:rPr>
@@ -29,7 +14,23 @@
           <w:sz w:val="24"/>
           <w:u w:val="single"/>
         </w:rPr>
-        <w:t>Test Task:</w:t>
+        <w:t xml:space="preserve">Test </w:t>
+      </w:r>
+      <w:proofErr w:type="spellStart"/>
+      <w:r>
+        <w:rPr>
+          <w:sz w:val="24"/>
+          <w:u w:val="single"/>
+        </w:rPr>
+        <w:t>Task</w:t>
+      </w:r>
+      <w:proofErr w:type="spellEnd"/>
+      <w:r>
+        <w:rPr>
+          <w:sz w:val="24"/>
+          <w:u w:val="single"/>
+        </w:rPr>
+        <w:t>:</w:t>
       </w:r>
     </w:p>
     <w:p>
@@ -77,7 +78,7 @@
           <w:i/>
           <w:sz w:val="24"/>
         </w:rPr>
-        <w:t>, og vinkelen</w:t>
+        <w:t>, og vinklen</w:t>
       </w:r>
       <w:r>
         <w:rPr>
@@ -106,7 +107,21 @@
           <w:i/>
           <w:sz w:val="24"/>
         </w:rPr>
-        <w:t>: En statue har en belastning på 20.000 ton, og vinkelen på kranen er 89 grader lodret. Beregn normalkraften.</w:t>
+        <w:t>: En statue har en be</w:t>
+      </w:r>
+      <w:r>
+        <w:rPr>
+          <w:i/>
+          <w:sz w:val="24"/>
+        </w:rPr>
+        <w:t>lastning på 20.000 ton, og vink</w:t>
+      </w:r>
+      <w:r>
+        <w:rPr>
+          <w:i/>
+          <w:sz w:val="24"/>
+        </w:rPr>
+        <w:t>len på kranen er 89 grader lodret. Beregn normalkraften.</w:t>
       </w:r>
     </w:p>
     <w:p>
@@ -226,33 +241,81 @@
     <w:p>
       <w:pPr>
         <w:rPr>
+          <w:i/>
+          <w:sz w:val="24"/>
+        </w:rPr>
+      </w:pPr>
+    </w:p>
+    <w:p>
+      <w:pPr>
+        <w:rPr>
+          <w:i/>
+          <w:sz w:val="24"/>
+        </w:rPr>
+      </w:pPr>
+      <w:bookmarkStart w:id="0" w:name="_GoBack"/>
+      <w:bookmarkEnd w:id="0"/>
+    </w:p>
+    <w:p>
+      <w:pPr>
+        <w:rPr>
+          <w:b/>
+          <w:sz w:val="24"/>
+        </w:rPr>
+      </w:pPr>
+      <w:r>
+        <w:rPr>
+          <w:b/>
+          <w:sz w:val="24"/>
+        </w:rPr>
+        <w:t>Testperson 1</w:t>
+      </w:r>
+    </w:p>
+    <w:p>
+      <w:pPr>
+        <w:rPr>
           <w:sz w:val="24"/>
           <w:u w:val="single"/>
         </w:rPr>
       </w:pPr>
-    </w:p>
-    <w:p>
-      <w:pPr>
+      <w:r>
         <w:rPr>
           <w:sz w:val="24"/>
           <w:u w:val="single"/>
         </w:rPr>
-      </w:pPr>
+        <w:t>Observering af udførelse</w:t>
+      </w:r>
       <w:r>
         <w:rPr>
           <w:sz w:val="24"/>
           <w:u w:val="single"/>
         </w:rPr>
-        <w:t>Observering af udførelse (LOG):</w:t>
-      </w:r>
-    </w:p>
-    <w:p>
-      <w:pPr>
-        <w:rPr>
-          <w:i/>
-          <w:sz w:val="24"/>
-        </w:rPr>
-      </w:pPr>
+        <w:t>:</w:t>
+      </w:r>
+    </w:p>
+    <w:p>
+      <w:pPr>
+        <w:rPr>
+          <w:i/>
+          <w:sz w:val="24"/>
+        </w:rPr>
+      </w:pPr>
+      <w:proofErr w:type="spellStart"/>
+      <w:r>
+        <w:rPr>
+          <w:i/>
+          <w:sz w:val="24"/>
+        </w:rPr>
+        <w:t>Task</w:t>
+      </w:r>
+      <w:proofErr w:type="spellEnd"/>
+      <w:r>
+        <w:rPr>
+          <w:i/>
+          <w:sz w:val="24"/>
+        </w:rPr>
+        <w:t xml:space="preserve"> </w:t>
+      </w:r>
       <w:r>
         <w:rPr>
           <w:i/>
@@ -279,8 +342,6 @@
         </w:rPr>
         <w:t>Taster 1000 ind.</w:t>
       </w:r>
-      <w:bookmarkStart w:id="0" w:name="_GoBack"/>
-      <w:bookmarkEnd w:id="0"/>
     </w:p>
     <w:p>
       <w:pPr>
@@ -341,15 +402,60 @@
         <w:rPr>
           <w:sz w:val="24"/>
         </w:rPr>
-        <w:t>Areal fejl. Havde curser i areal, men udfyldte ikke noget. Fejl meddelelse ved et blank areal felt.</w:t>
-      </w:r>
-    </w:p>
-    <w:p>
-      <w:pPr>
-        <w:rPr>
-          <w:sz w:val="24"/>
-        </w:rPr>
-      </w:pPr>
+        <w:t xml:space="preserve">Areal fejl. Havde </w:t>
+      </w:r>
+      <w:proofErr w:type="spellStart"/>
+      <w:r>
+        <w:rPr>
+          <w:sz w:val="24"/>
+        </w:rPr>
+        <w:t>curser</w:t>
+      </w:r>
+      <w:proofErr w:type="spellEnd"/>
+      <w:r>
+        <w:rPr>
+          <w:sz w:val="24"/>
+        </w:rPr>
+        <w:t xml:space="preserve"> i areal, men udfyldte ikke noget. Fejl meddelelse ved et blank areal felt.</w:t>
+      </w:r>
+    </w:p>
+    <w:p>
+      <w:pPr>
+        <w:rPr>
+          <w:sz w:val="24"/>
+        </w:rPr>
+      </w:pPr>
+    </w:p>
+    <w:p>
+      <w:pPr>
+        <w:rPr>
+          <w:i/>
+          <w:sz w:val="24"/>
+        </w:rPr>
+      </w:pPr>
+      <w:proofErr w:type="spellStart"/>
+      <w:r>
+        <w:rPr>
+          <w:i/>
+          <w:sz w:val="24"/>
+        </w:rPr>
+        <w:t>Task</w:t>
+      </w:r>
+      <w:proofErr w:type="spellEnd"/>
+      <w:r>
+        <w:rPr>
+          <w:i/>
+          <w:sz w:val="24"/>
+        </w:rPr>
+        <w:t xml:space="preserve"> </w:t>
+      </w:r>
+      <w:r>
+        <w:rPr>
+          <w:i/>
+          <w:sz w:val="24"/>
+        </w:rPr>
+        <w:t>UC-2</w:t>
+      </w:r>
     </w:p>
     <w:p>
       <w:pPr>
@@ -362,21 +468,6 @@
           <w:sz w:val="24"/>
         </w:rPr>
         <w:t>Sletter alt data før han går i gang.</w:t>
-      </w:r>
-    </w:p>
-    <w:p>
-      <w:pPr>
-        <w:rPr>
-          <w:i/>
-          <w:sz w:val="24"/>
-        </w:rPr>
-      </w:pPr>
-      <w:r>
-        <w:rPr>
-          <w:i/>
-          <w:sz w:val="24"/>
-        </w:rPr>
-        <w:t>UC-2</w:t>
       </w:r>
     </w:p>
     <w:p>
@@ -450,23 +541,53 @@
         <w:rPr>
           <w:sz w:val="24"/>
         </w:rPr>
-        <w:t>En test om hvor stort et tal han kan taste ind i belastning. Prøvede med 99999999999999 (9*10^18) og fik en konvertering i belastningsfeltet til ”9*E18”.</w:t>
-      </w:r>
-    </w:p>
-    <w:p>
-      <w:pPr>
-        <w:rPr>
-          <w:sz w:val="24"/>
-        </w:rPr>
-      </w:pPr>
-    </w:p>
-    <w:p>
-      <w:pPr>
-        <w:rPr>
-          <w:i/>
-          <w:sz w:val="24"/>
-        </w:rPr>
-      </w:pPr>
+        <w:t xml:space="preserve">En test om hvor stort et tal han kan </w:t>
+      </w:r>
+      <w:proofErr w:type="spellStart"/>
+      <w:r>
+        <w:rPr>
+          <w:sz w:val="24"/>
+        </w:rPr>
+        <w:t>taste</w:t>
+      </w:r>
+      <w:proofErr w:type="spellEnd"/>
+      <w:r>
+        <w:rPr>
+          <w:sz w:val="24"/>
+        </w:rPr>
+        <w:t xml:space="preserve"> ind i belastning. Prøvede med 99999999999999 (9*10^18) og fik en konvertering i belastningsfeltet til ”9*E18”.</w:t>
+      </w:r>
+    </w:p>
+    <w:p>
+      <w:pPr>
+        <w:rPr>
+          <w:sz w:val="24"/>
+        </w:rPr>
+      </w:pPr>
+    </w:p>
+    <w:p>
+      <w:pPr>
+        <w:rPr>
+          <w:i/>
+          <w:sz w:val="24"/>
+        </w:rPr>
+      </w:pPr>
+      <w:proofErr w:type="spellStart"/>
+      <w:r>
+        <w:rPr>
+          <w:i/>
+          <w:sz w:val="24"/>
+        </w:rPr>
+        <w:t>Task</w:t>
+      </w:r>
+      <w:proofErr w:type="spellEnd"/>
+      <w:r>
+        <w:rPr>
+          <w:i/>
+          <w:sz w:val="24"/>
+        </w:rPr>
+        <w:t xml:space="preserve"> </w:t>
+      </w:r>
       <w:r>
         <w:rPr>
           <w:i/>
@@ -562,6 +683,7 @@
         <w:rPr>
           <w:sz w:val="24"/>
         </w:rPr>
+        <w:lastRenderedPageBreak/>
         <w:t>Æ</w:t>
       </w:r>
       <w:r>
@@ -581,18 +703,25 @@
         <w:rPr>
           <w:sz w:val="24"/>
         </w:rPr>
-        <w:lastRenderedPageBreak/>
         <w:t>Personen prøver at ændre vink</w:t>
       </w:r>
       <w:r>
         <w:rPr>
           <w:sz w:val="24"/>
         </w:rPr>
-        <w:t>len til en lodret vinkel, for at sige det er godt den selv konvertere mellem F</w:t>
+        <w:t xml:space="preserve">len til en lodret vinkel, for at sige det er godt den selv konvertere mellem </w:t>
+      </w:r>
+      <w:proofErr w:type="spellStart"/>
+      <w:r>
+        <w:rPr>
+          <w:sz w:val="24"/>
+        </w:rPr>
+        <w:t>F</w:t>
       </w:r>
       <w:r>
         <w:t>n</w:t>
       </w:r>
+      <w:proofErr w:type="spellEnd"/>
       <w:r>
         <w:rPr>
           <w:sz w:val="24"/>
@@ -643,11 +772,25 @@
           <w:sz w:val="24"/>
         </w:rPr>
       </w:pPr>
-      <w:r>
-        <w:rPr>
-          <w:sz w:val="24"/>
-        </w:rPr>
-        <w:t>Dropdown menu er godt. Valg af enheder er godt.</w:t>
+      <w:proofErr w:type="spellStart"/>
+      <w:r>
+        <w:rPr>
+          <w:sz w:val="24"/>
+        </w:rPr>
+        <w:t>Dropdown</w:t>
+      </w:r>
+      <w:proofErr w:type="spellEnd"/>
+      <w:r>
+        <w:rPr>
+          <w:sz w:val="24"/>
+        </w:rPr>
+        <w:t>-</w:t>
+      </w:r>
+      <w:r>
+        <w:rPr>
+          <w:sz w:val="24"/>
+        </w:rPr>
+        <w:t>menu er godt. Valg af enheder er godt.</w:t>
       </w:r>
     </w:p>
     <w:p>
@@ -821,59 +964,107 @@
           <w:sz w:val="24"/>
           <w:u w:val="single"/>
         </w:rPr>
-        <w:t>Test Task:</w:t>
-      </w:r>
-    </w:p>
-    <w:p>
-      <w:pPr>
-        <w:rPr>
-          <w:b/>
-          <w:sz w:val="24"/>
-        </w:rPr>
-      </w:pPr>
-    </w:p>
-    <w:p>
-      <w:pPr>
+        <w:t>Observering af udførelse</w:t>
+      </w:r>
+      <w:r>
         <w:rPr>
           <w:sz w:val="24"/>
           <w:u w:val="single"/>
         </w:rPr>
-      </w:pPr>
-      <w:r>
-        <w:rPr>
-          <w:sz w:val="24"/>
-          <w:u w:val="single"/>
-        </w:rPr>
-        <w:t>Observering af udførelse (LOG):</w:t>
-      </w:r>
-    </w:p>
-    <w:p>
-      <w:pPr>
-        <w:rPr>
-          <w:sz w:val="24"/>
-        </w:rPr>
-      </w:pPr>
-      <w:r>
-        <w:rPr>
-          <w:sz w:val="24"/>
-        </w:rPr>
-        <w:t>JAR fil hentes og executes. ”exception” blev mødt fordi java var out-of-date</w:t>
-      </w:r>
-    </w:p>
-    <w:p>
-      <w:pPr>
-        <w:rPr>
-          <w:sz w:val="24"/>
-        </w:rPr>
-      </w:pPr>
-    </w:p>
-    <w:p>
-      <w:pPr>
-        <w:rPr>
-          <w:i/>
-          <w:sz w:val="24"/>
-        </w:rPr>
-      </w:pPr>
+        <w:t>:</w:t>
+      </w:r>
+    </w:p>
+    <w:p>
+      <w:pPr>
+        <w:rPr>
+          <w:sz w:val="24"/>
+        </w:rPr>
+      </w:pPr>
+      <w:r>
+        <w:rPr>
+          <w:sz w:val="24"/>
+        </w:rPr>
+        <w:t xml:space="preserve">JAR fil hentes og </w:t>
+      </w:r>
+      <w:proofErr w:type="spellStart"/>
+      <w:r>
+        <w:rPr>
+          <w:sz w:val="24"/>
+        </w:rPr>
+        <w:t>executes</w:t>
+      </w:r>
+      <w:proofErr w:type="spellEnd"/>
+      <w:r>
+        <w:rPr>
+          <w:sz w:val="24"/>
+        </w:rPr>
+        <w:t>. ”</w:t>
+      </w:r>
+      <w:proofErr w:type="spellStart"/>
+      <w:r>
+        <w:rPr>
+          <w:sz w:val="24"/>
+        </w:rPr>
+        <w:t>exception</w:t>
+      </w:r>
+      <w:proofErr w:type="spellEnd"/>
+      <w:r>
+        <w:rPr>
+          <w:sz w:val="24"/>
+        </w:rPr>
+        <w:t xml:space="preserve">” blev mødt fordi </w:t>
+      </w:r>
+      <w:proofErr w:type="spellStart"/>
+      <w:r>
+        <w:rPr>
+          <w:sz w:val="24"/>
+        </w:rPr>
+        <w:t>java</w:t>
+      </w:r>
+      <w:proofErr w:type="spellEnd"/>
+      <w:r>
+        <w:rPr>
+          <w:sz w:val="24"/>
+        </w:rPr>
+        <w:t xml:space="preserve"> var out-of-date</w:t>
+      </w:r>
+      <w:r>
+        <w:rPr>
+          <w:sz w:val="24"/>
+        </w:rPr>
+        <w:t>.</w:t>
+      </w:r>
+    </w:p>
+    <w:p>
+      <w:pPr>
+        <w:rPr>
+          <w:sz w:val="24"/>
+        </w:rPr>
+      </w:pPr>
+    </w:p>
+    <w:p>
+      <w:pPr>
+        <w:rPr>
+          <w:i/>
+          <w:sz w:val="24"/>
+        </w:rPr>
+      </w:pPr>
+      <w:proofErr w:type="spellStart"/>
+      <w:r>
+        <w:rPr>
+          <w:i/>
+          <w:sz w:val="24"/>
+        </w:rPr>
+        <w:t>Task</w:t>
+      </w:r>
+      <w:proofErr w:type="spellEnd"/>
+      <w:r>
+        <w:rPr>
+          <w:i/>
+          <w:sz w:val="24"/>
+        </w:rPr>
+        <w:t xml:space="preserve"> </w:t>
+      </w:r>
       <w:r>
         <w:rPr>
           <w:i/>
@@ -956,13 +1147,35 @@
           <w:sz w:val="24"/>
         </w:rPr>
       </w:pPr>
-      <w:r>
-        <w:rPr>
-          <w:i/>
-          <w:sz w:val="24"/>
-        </w:rPr>
-        <w:lastRenderedPageBreak/>
+      <w:proofErr w:type="spellStart"/>
+      <w:r>
+        <w:rPr>
+          <w:i/>
+          <w:sz w:val="24"/>
+        </w:rPr>
+        <w:t>Task</w:t>
+      </w:r>
+      <w:proofErr w:type="spellEnd"/>
+      <w:r>
+        <w:rPr>
+          <w:i/>
+          <w:sz w:val="24"/>
+        </w:rPr>
+        <w:t xml:space="preserve"> </w:t>
+      </w:r>
+      <w:r>
+        <w:rPr>
+          <w:i/>
+          <w:sz w:val="24"/>
+        </w:rPr>
         <w:t>UC-2</w:t>
+      </w:r>
+      <w:r>
+        <w:rPr>
+          <w:i/>
+          <w:sz w:val="24"/>
+        </w:rPr>
+        <w:tab/>
       </w:r>
     </w:p>
     <w:p>
@@ -980,7 +1193,14 @@
         <w:rPr>
           <w:sz w:val="24"/>
         </w:rPr>
+        <w:lastRenderedPageBreak/>
         <w:t>Sætter belastning til 20000</w:t>
+      </w:r>
+      <w:r>
+        <w:rPr>
+          <w:sz w:val="24"/>
+        </w:rPr>
+        <w:t>.</w:t>
       </w:r>
     </w:p>
     <w:p>
@@ -1006,6 +1226,12 @@
         </w:rPr>
         <w:t>ndre enhed til ton</w:t>
       </w:r>
+      <w:r>
+        <w:rPr>
+          <w:sz w:val="24"/>
+        </w:rPr>
+        <w:t>.</w:t>
+      </w:r>
     </w:p>
     <w:p>
       <w:pPr>
@@ -1030,6 +1256,12 @@
         </w:rPr>
         <w:t>ætter vinkel til 89</w:t>
       </w:r>
+      <w:r>
+        <w:rPr>
+          <w:sz w:val="24"/>
+        </w:rPr>
+        <w:t>.</w:t>
+      </w:r>
     </w:p>
     <w:p>
       <w:pPr>
@@ -1054,40 +1286,118 @@
         </w:rPr>
         <w:t>ætter vinkel til lodret</w:t>
       </w:r>
-    </w:p>
-    <w:p>
-      <w:pPr>
-        <w:rPr>
-          <w:sz w:val="24"/>
-        </w:rPr>
-      </w:pPr>
-      <w:r>
-        <w:rPr>
-          <w:sz w:val="24"/>
-        </w:rPr>
-        <w:t>Personen highlighter Fdim.</w:t>
-      </w:r>
-      <w:r>
-        <w:rPr>
-          <w:sz w:val="24"/>
-        </w:rPr>
-        <w:t xml:space="preserve"> Fdim felt output kan rykkes med via highlight curseren.</w:t>
-      </w:r>
-    </w:p>
-    <w:p>
-      <w:pPr>
-        <w:rPr>
-          <w:sz w:val="24"/>
-        </w:rPr>
-      </w:pPr>
-    </w:p>
-    <w:p>
-      <w:pPr>
-        <w:rPr>
-          <w:i/>
-          <w:sz w:val="24"/>
-        </w:rPr>
-      </w:pPr>
+      <w:r>
+        <w:rPr>
+          <w:sz w:val="24"/>
+        </w:rPr>
+        <w:t>.</w:t>
+      </w:r>
+    </w:p>
+    <w:p>
+      <w:pPr>
+        <w:rPr>
+          <w:sz w:val="24"/>
+        </w:rPr>
+      </w:pPr>
+      <w:r>
+        <w:rPr>
+          <w:sz w:val="24"/>
+        </w:rPr>
+        <w:t xml:space="preserve">Personen </w:t>
+      </w:r>
+      <w:proofErr w:type="spellStart"/>
+      <w:r>
+        <w:rPr>
+          <w:sz w:val="24"/>
+        </w:rPr>
+        <w:t>highlighter</w:t>
+      </w:r>
+      <w:proofErr w:type="spellEnd"/>
+      <w:r>
+        <w:rPr>
+          <w:sz w:val="24"/>
+        </w:rPr>
+        <w:t xml:space="preserve"> </w:t>
+      </w:r>
+      <w:proofErr w:type="spellStart"/>
+      <w:r>
+        <w:rPr>
+          <w:sz w:val="24"/>
+        </w:rPr>
+        <w:t>Fdim</w:t>
+      </w:r>
+      <w:proofErr w:type="spellEnd"/>
+      <w:r>
+        <w:rPr>
+          <w:sz w:val="24"/>
+        </w:rPr>
+        <w:t>.</w:t>
+      </w:r>
+      <w:r>
+        <w:rPr>
+          <w:sz w:val="24"/>
+        </w:rPr>
+        <w:t xml:space="preserve"> </w:t>
+      </w:r>
+      <w:proofErr w:type="spellStart"/>
+      <w:r>
+        <w:rPr>
+          <w:sz w:val="24"/>
+        </w:rPr>
+        <w:t>Fdim</w:t>
+      </w:r>
+      <w:proofErr w:type="spellEnd"/>
+      <w:r>
+        <w:rPr>
+          <w:sz w:val="24"/>
+        </w:rPr>
+        <w:t xml:space="preserve"> felt output kan rykkes med via highlight </w:t>
+      </w:r>
+      <w:proofErr w:type="spellStart"/>
+      <w:r>
+        <w:rPr>
+          <w:sz w:val="24"/>
+        </w:rPr>
+        <w:t>curseren</w:t>
+      </w:r>
+      <w:proofErr w:type="spellEnd"/>
+      <w:r>
+        <w:rPr>
+          <w:sz w:val="24"/>
+        </w:rPr>
+        <w:t>.</w:t>
+      </w:r>
+    </w:p>
+    <w:p>
+      <w:pPr>
+        <w:rPr>
+          <w:sz w:val="24"/>
+        </w:rPr>
+      </w:pPr>
+    </w:p>
+    <w:p>
+      <w:pPr>
+        <w:rPr>
+          <w:i/>
+          <w:sz w:val="24"/>
+        </w:rPr>
+      </w:pPr>
+      <w:proofErr w:type="spellStart"/>
+      <w:r>
+        <w:rPr>
+          <w:i/>
+          <w:sz w:val="24"/>
+        </w:rPr>
+        <w:t>Task</w:t>
+      </w:r>
+      <w:proofErr w:type="spellEnd"/>
+      <w:r>
+        <w:rPr>
+          <w:i/>
+          <w:sz w:val="24"/>
+        </w:rPr>
+        <w:t xml:space="preserve"> </w:t>
+      </w:r>
       <w:r>
         <w:rPr>
           <w:i/>
@@ -1268,39 +1578,77 @@
           <w:u w:val="single"/>
         </w:rPr>
       </w:pPr>
-    </w:p>
-    <w:p>
-      <w:pPr>
+      <w:r>
         <w:rPr>
           <w:sz w:val="24"/>
           <w:u w:val="single"/>
         </w:rPr>
-      </w:pPr>
-      <w:r>
+        <w:t>Dårligt:</w:t>
+      </w:r>
+    </w:p>
+    <w:p>
+      <w:pPr>
+        <w:rPr>
+          <w:sz w:val="24"/>
+        </w:rPr>
+      </w:pPr>
+      <w:r>
+        <w:rPr>
+          <w:sz w:val="24"/>
+        </w:rPr>
+        <w:t xml:space="preserve">Tekstfelter må </w:t>
+      </w:r>
+      <w:r>
+        <w:rPr>
+          <w:sz w:val="24"/>
+        </w:rPr>
+        <w:t>gerne være større og mere</w:t>
+      </w:r>
+      <w:r>
+        <w:rPr>
+          <w:sz w:val="24"/>
+        </w:rPr>
+        <w:t xml:space="preserve"> justerbar</w:t>
+      </w:r>
+      <w:r>
+        <w:rPr>
+          <w:sz w:val="24"/>
+        </w:rPr>
+        <w:t>.</w:t>
+      </w:r>
+      <w:r>
+        <w:rPr>
+          <w:sz w:val="24"/>
+        </w:rPr>
+        <w:t xml:space="preserve"> </w:t>
+      </w:r>
+    </w:p>
+    <w:p>
+      <w:pPr>
         <w:rPr>
           <w:sz w:val="24"/>
           <w:u w:val="single"/>
         </w:rPr>
-        <w:t>Dårligt:</w:t>
-      </w:r>
-    </w:p>
-    <w:p>
-      <w:pPr>
-        <w:rPr>
-          <w:sz w:val="24"/>
-        </w:rPr>
-      </w:pPr>
-      <w:r>
-        <w:rPr>
-          <w:sz w:val="24"/>
-        </w:rPr>
-        <w:t xml:space="preserve">Tekstfelter må </w:t>
-      </w:r>
-      <w:r>
-        <w:rPr>
-          <w:sz w:val="24"/>
-        </w:rPr>
-        <w:t xml:space="preserve">gerne være større og mere </w:t>
+      </w:pPr>
+      <w:r>
+        <w:rPr>
+          <w:sz w:val="24"/>
+          <w:u w:val="single"/>
+        </w:rPr>
+        <w:t>Forbedringer:</w:t>
+      </w:r>
+    </w:p>
+    <w:p>
+      <w:pPr>
+        <w:rPr>
+          <w:sz w:val="24"/>
+        </w:rPr>
+      </w:pPr>
+      <w:r>
+        <w:rPr>
+          <w:sz w:val="24"/>
+        </w:rPr>
+        <w:t>Udregning af areal i inputfeltet via formel udregning. Eksempel ”25*8”</w:t>
       </w:r>
       <w:r>
         <w:rPr>
@@ -1308,11 +1656,114 @@
         </w:rPr>
         <w:t>.</w:t>
       </w:r>
-      <w:r>
-        <w:rPr>
-          <w:sz w:val="24"/>
-        </w:rPr>
-        <w:t xml:space="preserve"> </w:t>
+    </w:p>
+    <w:p>
+      <w:pPr>
+        <w:rPr>
+          <w:sz w:val="24"/>
+        </w:rPr>
+      </w:pPr>
+      <w:r>
+        <w:rPr>
+          <w:sz w:val="24"/>
+        </w:rPr>
+        <w:t xml:space="preserve">Vil gerne se nogle formeler for nogle af funktionerne, gerne de lidt sværere funktioner som </w:t>
+      </w:r>
+      <w:proofErr w:type="spellStart"/>
+      <w:r>
+        <w:rPr>
+          <w:sz w:val="24"/>
+        </w:rPr>
+        <w:t>Ft</w:t>
+      </w:r>
+      <w:proofErr w:type="spellEnd"/>
+      <w:r>
+        <w:rPr>
+          <w:sz w:val="24"/>
+        </w:rPr>
+        <w:t xml:space="preserve"> og </w:t>
+      </w:r>
+      <w:proofErr w:type="spellStart"/>
+      <w:r>
+        <w:rPr>
+          <w:sz w:val="24"/>
+        </w:rPr>
+        <w:t>Fn</w:t>
+      </w:r>
+      <w:proofErr w:type="spellEnd"/>
+      <w:r>
+        <w:rPr>
+          <w:sz w:val="24"/>
+        </w:rPr>
+        <w:t>.</w:t>
+      </w:r>
+    </w:p>
+    <w:p>
+      <w:pPr>
+        <w:rPr>
+          <w:sz w:val="24"/>
+        </w:rPr>
+      </w:pPr>
+      <w:r>
+        <w:rPr>
+          <w:sz w:val="24"/>
+        </w:rPr>
+        <w:t>Vil gerne kunne bruge [</w:t>
+      </w:r>
+      <w:proofErr w:type="spellStart"/>
+      <w:r>
+        <w:rPr>
+          <w:sz w:val="24"/>
+        </w:rPr>
+        <w:t>Enter</w:t>
+      </w:r>
+      <w:proofErr w:type="spellEnd"/>
+      <w:r>
+        <w:rPr>
+          <w:sz w:val="24"/>
+        </w:rPr>
+        <w:t xml:space="preserve">] til at </w:t>
+      </w:r>
+      <w:proofErr w:type="spellStart"/>
+      <w:r>
+        <w:rPr>
+          <w:sz w:val="24"/>
+        </w:rPr>
+        <w:t>calculate</w:t>
+      </w:r>
+      <w:proofErr w:type="spellEnd"/>
+      <w:r>
+        <w:rPr>
+          <w:sz w:val="24"/>
+        </w:rPr>
+        <w:t xml:space="preserve">/opdatere tal i felterne i stedet for at skulle klikke i en anden </w:t>
+      </w:r>
+      <w:proofErr w:type="spellStart"/>
+      <w:r>
+        <w:rPr>
+          <w:sz w:val="24"/>
+        </w:rPr>
+        <w:t>box</w:t>
+      </w:r>
+      <w:proofErr w:type="spellEnd"/>
+      <w:r>
+        <w:rPr>
+          <w:sz w:val="24"/>
+        </w:rPr>
+        <w:t>.</w:t>
+      </w:r>
+    </w:p>
+    <w:p>
+      <w:pPr>
+        <w:rPr>
+          <w:sz w:val="24"/>
+        </w:rPr>
+      </w:pPr>
+      <w:r>
+        <w:rPr>
+          <w:sz w:val="24"/>
+        </w:rPr>
+        <w:t>Vil gerne have en for form besked om at der kun må bruges punktum som input.</w:t>
       </w:r>
     </w:p>
     <w:p>
@@ -1322,88 +1773,37 @@
           <w:u w:val="single"/>
         </w:rPr>
       </w:pPr>
-      <w:r>
+    </w:p>
+    <w:p>
+      <w:pPr>
         <w:rPr>
           <w:sz w:val="24"/>
           <w:u w:val="single"/>
         </w:rPr>
-        <w:t>Forbedringer:</w:t>
-      </w:r>
-    </w:p>
-    <w:p>
-      <w:pPr>
-        <w:rPr>
-          <w:sz w:val="24"/>
-        </w:rPr>
-      </w:pPr>
-      <w:r>
-        <w:rPr>
-          <w:sz w:val="24"/>
-        </w:rPr>
-        <w:t>Udregning af areal i inputfeltet via formel udregning. Eksempel ”25*8”</w:t>
-      </w:r>
-    </w:p>
-    <w:p>
-      <w:pPr>
-        <w:rPr>
-          <w:sz w:val="24"/>
-        </w:rPr>
-      </w:pPr>
-      <w:r>
-        <w:rPr>
-          <w:sz w:val="24"/>
-        </w:rPr>
-        <w:t>Vil gerne se nogle formeler for nogle af funktionerne, gerne de lidt sværere funktioner som Ft og Fn.</w:t>
-      </w:r>
-    </w:p>
-    <w:p>
-      <w:pPr>
-        <w:rPr>
-          <w:sz w:val="24"/>
-        </w:rPr>
-      </w:pPr>
-      <w:r>
-        <w:rPr>
-          <w:sz w:val="24"/>
-        </w:rPr>
-        <w:t>Vil gerne kunne bruge [Enter] til at calculate/opdatere tal i felterne i stedet for at skulle klikke i en anden box.</w:t>
-      </w:r>
-    </w:p>
-    <w:p>
-      <w:pPr>
-        <w:rPr>
-          <w:sz w:val="24"/>
-        </w:rPr>
-      </w:pPr>
-      <w:r>
-        <w:rPr>
-          <w:sz w:val="24"/>
-        </w:rPr>
-        <w:t>Vil gerne have en for form besked om at der kun må bruges punktum som input.</w:t>
-      </w:r>
-    </w:p>
-    <w:p>
-      <w:pPr>
+      </w:pPr>
+      <w:r>
         <w:rPr>
           <w:sz w:val="24"/>
           <w:u w:val="single"/>
         </w:rPr>
-      </w:pPr>
-    </w:p>
-    <w:p>
-      <w:pPr>
-        <w:rPr>
-          <w:sz w:val="24"/>
-          <w:u w:val="single"/>
-        </w:rPr>
-      </w:pPr>
-      <w:r>
-        <w:rPr>
-          <w:sz w:val="24"/>
-          <w:u w:val="single"/>
-        </w:rPr>
         <w:t>________________________________________________________________________________</w:t>
       </w:r>
+    </w:p>
+    <w:p>
+      <w:pPr>
+        <w:rPr>
+          <w:b/>
+          <w:sz w:val="24"/>
+        </w:rPr>
+      </w:pPr>
+    </w:p>
+    <w:p>
+      <w:pPr>
+        <w:rPr>
+          <w:b/>
+          <w:sz w:val="24"/>
+        </w:rPr>
+      </w:pPr>
     </w:p>
     <w:p>
       <w:pPr>
@@ -1465,39 +1865,46 @@
           <w:sz w:val="24"/>
           <w:u w:val="single"/>
         </w:rPr>
-        <w:t>Test Task:</w:t>
-      </w:r>
-    </w:p>
-    <w:p>
-      <w:pPr>
-        <w:pStyle w:val="Listeafsnit"/>
-        <w:rPr>
-          <w:sz w:val="24"/>
-        </w:rPr>
-      </w:pPr>
-    </w:p>
-    <w:p>
-      <w:pPr>
+        <w:t>O</w:t>
+      </w:r>
+      <w:r>
         <w:rPr>
           <w:sz w:val="24"/>
           <w:u w:val="single"/>
         </w:rPr>
-      </w:pPr>
+        <w:t>bservering af udførelse</w:t>
+      </w:r>
       <w:r>
         <w:rPr>
           <w:sz w:val="24"/>
           <w:u w:val="single"/>
         </w:rPr>
-        <w:t>Observering af udførelse (LOG):</w:t>
-      </w:r>
-    </w:p>
-    <w:p>
-      <w:pPr>
-        <w:rPr>
-          <w:i/>
-          <w:sz w:val="24"/>
-        </w:rPr>
-      </w:pPr>
+        <w:t>:</w:t>
+      </w:r>
+    </w:p>
+    <w:p>
+      <w:pPr>
+        <w:rPr>
+          <w:i/>
+          <w:sz w:val="24"/>
+        </w:rPr>
+      </w:pPr>
+      <w:proofErr w:type="spellStart"/>
+      <w:r>
+        <w:rPr>
+          <w:i/>
+          <w:sz w:val="24"/>
+        </w:rPr>
+        <w:t>Task</w:t>
+      </w:r>
+      <w:proofErr w:type="spellEnd"/>
+      <w:r>
+        <w:rPr>
+          <w:i/>
+          <w:sz w:val="24"/>
+        </w:rPr>
+        <w:t xml:space="preserve"> </w:t>
+      </w:r>
       <w:r>
         <w:rPr>
           <w:i/>
@@ -1523,6 +1930,12 @@
         </w:rPr>
         <w:t>Taster 1000 ind i belastning</w:t>
       </w:r>
+      <w:r>
+        <w:rPr>
+          <w:sz w:val="24"/>
+        </w:rPr>
+        <w:t>.</w:t>
+      </w:r>
     </w:p>
     <w:p>
       <w:pPr>
@@ -1541,32 +1954,42 @@
         </w:rPr>
         <w:t>Taster 0 ind på vinkel</w:t>
       </w:r>
-    </w:p>
-    <w:p>
-      <w:pPr>
-        <w:pStyle w:val="Listeafsnit"/>
-        <w:numPr>
-          <w:ilvl w:val="0"/>
-          <w:numId w:val="18"/>
-        </w:numPr>
-        <w:rPr>
-          <w:sz w:val="24"/>
-        </w:rPr>
-      </w:pPr>
-      <w:r>
-        <w:rPr>
-          <w:sz w:val="24"/>
-        </w:rPr>
-        <w:t xml:space="preserve">ændre </w:t>
-      </w:r>
-    </w:p>
-    <w:p>
-      <w:pPr>
-        <w:rPr>
-          <w:i/>
-          <w:sz w:val="24"/>
-        </w:rPr>
-      </w:pPr>
+      <w:r>
+        <w:rPr>
+          <w:sz w:val="24"/>
+        </w:rPr>
+        <w:t>.</w:t>
+      </w:r>
+      <w:r>
+        <w:rPr>
+          <w:sz w:val="24"/>
+        </w:rPr>
+        <w:t xml:space="preserve"> </w:t>
+      </w:r>
+    </w:p>
+    <w:p>
+      <w:pPr>
+        <w:rPr>
+          <w:i/>
+          <w:sz w:val="24"/>
+        </w:rPr>
+      </w:pPr>
+      <w:proofErr w:type="spellStart"/>
+      <w:r>
+        <w:rPr>
+          <w:i/>
+          <w:sz w:val="24"/>
+        </w:rPr>
+        <w:t>Task</w:t>
+      </w:r>
+      <w:proofErr w:type="spellEnd"/>
+      <w:r>
+        <w:rPr>
+          <w:i/>
+          <w:sz w:val="24"/>
+        </w:rPr>
+        <w:t xml:space="preserve"> </w:t>
+      </w:r>
       <w:r>
         <w:rPr>
           <w:i/>
@@ -1592,6 +2015,12 @@
         </w:rPr>
         <w:t>Taster 20000 ind i belastning</w:t>
       </w:r>
+      <w:r>
+        <w:rPr>
+          <w:sz w:val="24"/>
+        </w:rPr>
+        <w:t>.</w:t>
+      </w:r>
     </w:p>
     <w:p>
       <w:pPr>
@@ -1616,6 +2045,12 @@
         </w:rPr>
         <w:t>aster 89 grader ind</w:t>
       </w:r>
+      <w:r>
+        <w:rPr>
+          <w:sz w:val="24"/>
+        </w:rPr>
+        <w:t>.</w:t>
+      </w:r>
     </w:p>
     <w:p>
       <w:pPr>
@@ -1715,6 +2150,22 @@
           <w:sz w:val="24"/>
         </w:rPr>
       </w:pPr>
+      <w:proofErr w:type="spellStart"/>
+      <w:r>
+        <w:rPr>
+          <w:i/>
+          <w:sz w:val="24"/>
+        </w:rPr>
+        <w:t>Task</w:t>
+      </w:r>
+      <w:proofErr w:type="spellEnd"/>
+      <w:r>
+        <w:rPr>
+          <w:i/>
+          <w:sz w:val="24"/>
+        </w:rPr>
+        <w:t xml:space="preserve"> </w:t>
+      </w:r>
       <w:r>
         <w:rPr>
           <w:i/>
@@ -1740,6 +2191,12 @@
         </w:rPr>
         <w:t>Taster 200 ind i areal</w:t>
       </w:r>
+      <w:r>
+        <w:rPr>
+          <w:sz w:val="24"/>
+        </w:rPr>
+        <w:t>.</w:t>
+      </w:r>
     </w:p>
     <w:p>
       <w:pPr>
@@ -1778,125 +2235,202 @@
       <w:pPr>
         <w:rPr>
           <w:sz w:val="24"/>
+        </w:rPr>
+      </w:pPr>
+      <w:r>
+        <w:rPr>
+          <w:sz w:val="24"/>
+        </w:rPr>
+        <w:t>Overskuelighed</w:t>
+      </w:r>
+    </w:p>
+    <w:p>
+      <w:pPr>
+        <w:rPr>
+          <w:sz w:val="24"/>
           <w:u w:val="single"/>
         </w:rPr>
       </w:pPr>
-    </w:p>
-    <w:p>
-      <w:pPr>
+      <w:r>
         <w:rPr>
           <w:sz w:val="24"/>
           <w:u w:val="single"/>
         </w:rPr>
-      </w:pPr>
-      <w:r>
+        <w:t>Dårligt:</w:t>
+      </w:r>
+    </w:p>
+    <w:p>
+      <w:pPr>
+        <w:rPr>
+          <w:sz w:val="24"/>
+        </w:rPr>
+      </w:pPr>
+      <w:r>
+        <w:rPr>
+          <w:sz w:val="24"/>
+        </w:rPr>
+        <w:t xml:space="preserve">Formuleringen af </w:t>
+      </w:r>
+      <w:proofErr w:type="spellStart"/>
+      <w:r>
+        <w:rPr>
+          <w:sz w:val="24"/>
+        </w:rPr>
+        <w:t>vinkelen</w:t>
+      </w:r>
+      <w:proofErr w:type="spellEnd"/>
+      <w:r>
+        <w:rPr>
+          <w:sz w:val="24"/>
+        </w:rPr>
+        <w:t xml:space="preserve"> lodret/vandret skal være ”fra” lodret/vandret</w:t>
+      </w:r>
+    </w:p>
+    <w:p>
+      <w:pPr>
         <w:rPr>
           <w:sz w:val="24"/>
           <w:u w:val="single"/>
         </w:rPr>
-        <w:t>Dårligt:</w:t>
-      </w:r>
-    </w:p>
-    <w:p>
-      <w:pPr>
-        <w:rPr>
-          <w:sz w:val="24"/>
-        </w:rPr>
-      </w:pPr>
-      <w:r>
-        <w:rPr>
-          <w:sz w:val="24"/>
-        </w:rPr>
-        <w:t>Formuleringen af vinkelen lodret/vandret skal være ”fra” lodret/vandret</w:t>
-      </w:r>
-    </w:p>
-    <w:p>
-      <w:pPr>
+      </w:pPr>
+      <w:r>
         <w:rPr>
           <w:sz w:val="24"/>
           <w:u w:val="single"/>
         </w:rPr>
-      </w:pPr>
-      <w:r>
+        <w:t>Forbedringer:</w:t>
+      </w:r>
+    </w:p>
+    <w:p>
+      <w:pPr>
+        <w:rPr>
+          <w:sz w:val="24"/>
+        </w:rPr>
+      </w:pPr>
+      <w:r>
+        <w:rPr>
+          <w:sz w:val="24"/>
+        </w:rPr>
+        <w:t>Personen mangler lidt en [</w:t>
+      </w:r>
+      <w:proofErr w:type="spellStart"/>
+      <w:r>
+        <w:rPr>
+          <w:sz w:val="24"/>
+        </w:rPr>
+        <w:t>enter</w:t>
+      </w:r>
+      <w:proofErr w:type="spellEnd"/>
+      <w:r>
+        <w:rPr>
+          <w:sz w:val="24"/>
+        </w:rPr>
+        <w:t>] knap til udregne/opdatere felterne.</w:t>
+      </w:r>
+    </w:p>
+    <w:p>
+      <w:pPr>
+        <w:rPr>
+          <w:sz w:val="24"/>
+        </w:rPr>
+      </w:pPr>
+      <w:r>
+        <w:rPr>
+          <w:sz w:val="24"/>
+        </w:rPr>
+        <w:t>Vil meget gerne have vist formlerne til hver funktion.</w:t>
+      </w:r>
+    </w:p>
+    <w:p>
+      <w:pPr>
+        <w:rPr>
+          <w:sz w:val="24"/>
+        </w:rPr>
+      </w:pPr>
+      <w:r>
+        <w:rPr>
+          <w:sz w:val="24"/>
+        </w:rPr>
+        <w:t xml:space="preserve">Personen mangler beskrivende beskeder ved </w:t>
+      </w:r>
+      <w:proofErr w:type="spellStart"/>
+      <w:r>
+        <w:rPr>
+          <w:sz w:val="24"/>
+        </w:rPr>
+        <w:t>fejlmeddelser</w:t>
+      </w:r>
+      <w:proofErr w:type="spellEnd"/>
+      <w:r>
+        <w:rPr>
+          <w:sz w:val="24"/>
+        </w:rPr>
+        <w:t>. Hvor er fejlen opstået</w:t>
+      </w:r>
+      <w:r>
+        <w:rPr>
+          <w:sz w:val="24"/>
+        </w:rPr>
+        <w:t>?</w:t>
+      </w:r>
+    </w:p>
+    <w:p>
+      <w:pPr>
+        <w:rPr>
+          <w:sz w:val="24"/>
+        </w:rPr>
+      </w:pPr>
+      <w:r>
+        <w:rPr>
+          <w:sz w:val="24"/>
+        </w:rPr>
+        <w:t xml:space="preserve">En clear funktion </w:t>
+      </w:r>
+      <w:proofErr w:type="spellStart"/>
+      <w:r>
+        <w:rPr>
+          <w:sz w:val="24"/>
+        </w:rPr>
+        <w:t>implemanteret</w:t>
+      </w:r>
+      <w:proofErr w:type="spellEnd"/>
+      <w:r>
+        <w:rPr>
+          <w:sz w:val="24"/>
+        </w:rPr>
+        <w:t>.</w:t>
+      </w:r>
+    </w:p>
+    <w:p>
+      <w:pPr>
+        <w:rPr>
+          <w:b/>
+          <w:sz w:val="24"/>
+        </w:rPr>
+      </w:pPr>
+      <w:r>
+        <w:rPr>
+          <w:b/>
+          <w:sz w:val="24"/>
+        </w:rPr>
+        <w:t>________________________________________________________________________________</w:t>
+      </w:r>
+    </w:p>
+    <w:p>
+      <w:pPr>
         <w:rPr>
           <w:sz w:val="24"/>
           <w:u w:val="single"/>
         </w:rPr>
-        <w:t>Forbedringer:</w:t>
-      </w:r>
-    </w:p>
-    <w:p>
-      <w:pPr>
-        <w:rPr>
-          <w:sz w:val="24"/>
-        </w:rPr>
-      </w:pPr>
-      <w:r>
-        <w:rPr>
-          <w:sz w:val="24"/>
-        </w:rPr>
-        <w:t>Personen mangler lidt en [enter] knap til udregne/opdatere felterne.</w:t>
-      </w:r>
-    </w:p>
-    <w:p>
-      <w:pPr>
-        <w:rPr>
-          <w:sz w:val="24"/>
-        </w:rPr>
-      </w:pPr>
-      <w:r>
-        <w:rPr>
-          <w:sz w:val="24"/>
-        </w:rPr>
-        <w:t>Vil meget gerne have vist formlerne til hver funktion.</w:t>
-      </w:r>
-    </w:p>
-    <w:p>
-      <w:pPr>
-        <w:rPr>
-          <w:sz w:val="24"/>
-        </w:rPr>
-      </w:pPr>
-      <w:r>
-        <w:rPr>
-          <w:sz w:val="24"/>
-        </w:rPr>
-        <w:t>Personen mangler beskrivende beskeder ved fejlmeddelser. Hvor er fejlen opstået</w:t>
-      </w:r>
-      <w:r>
-        <w:rPr>
-          <w:sz w:val="24"/>
-        </w:rPr>
-        <w:t>?</w:t>
-      </w:r>
-    </w:p>
-    <w:p>
-      <w:pPr>
-        <w:rPr>
-          <w:sz w:val="24"/>
-        </w:rPr>
-      </w:pPr>
-      <w:r>
-        <w:rPr>
-          <w:sz w:val="24"/>
-        </w:rPr>
-        <w:t>En clear funktion implemanteret.</w:t>
-      </w:r>
-    </w:p>
-    <w:p>
-      <w:pPr>
-        <w:rPr>
-          <w:b/>
-          <w:sz w:val="24"/>
-        </w:rPr>
-      </w:pPr>
-      <w:r>
-        <w:rPr>
-          <w:b/>
-          <w:sz w:val="24"/>
-        </w:rPr>
-        <w:t>________________________________________________________________________________</w:t>
-      </w:r>
+      </w:pPr>
+    </w:p>
+    <w:p>
+      <w:pPr>
+        <w:rPr>
+          <w:sz w:val="24"/>
+          <w:u w:val="single"/>
+        </w:rPr>
+      </w:pPr>
     </w:p>
     <w:p>
       <w:pPr>
@@ -1928,13 +2462,29 @@
           <w:sz w:val="28"/>
           <w:u w:val="single"/>
         </w:rPr>
+        <w:t>Forbedringer</w:t>
+      </w:r>
+    </w:p>
+    <w:p>
+      <w:r>
         <w:lastRenderedPageBreak/>
-        <w:t>Forbedringer</w:t>
-      </w:r>
-    </w:p>
-    <w:p>
-      <w:r>
-        <w:t>Dialogbokse er ikke uddybende nok. Fejl input i belastning giver samme fejlmeddelse ved alle slags ugyldige input. Fejl input hvis vinkel ikke er et tal, giver en meddelelse ”ugyldig nummer”. Fejlmeddelse skal give en mere klar besked om hvor der er fejl og hvad der ikke er gyldig input.</w:t>
+        <w:t xml:space="preserve">Dialogbokse er ikke uddybende nok. Fejl input i belastning giver samme </w:t>
+      </w:r>
+      <w:proofErr w:type="spellStart"/>
+      <w:r>
+        <w:t>fejlmeddelse</w:t>
+      </w:r>
+      <w:proofErr w:type="spellEnd"/>
+      <w:r>
+        <w:t xml:space="preserve"> ved alle slags ugyldige input. Fejl input hvis vinkel ikke er et tal, giver en meddelelse ”ugyldig nummer”. </w:t>
+      </w:r>
+      <w:proofErr w:type="spellStart"/>
+      <w:r>
+        <w:t>Fejlmeddelse</w:t>
+      </w:r>
+      <w:proofErr w:type="spellEnd"/>
+      <w:r>
+        <w:t xml:space="preserve"> skal give en mere klar besked om hvor der er fejl og hvad der ikke er gyldig input.</w:t>
       </w:r>
     </w:p>
     <w:p/>
@@ -1960,8 +2510,18 @@
           <w:sz w:val="28"/>
           <w:u w:val="single"/>
         </w:rPr>
-        <w:t>Bug-report</w:t>
-      </w:r>
+        <w:t>Bug-</w:t>
+      </w:r>
+      <w:proofErr w:type="spellStart"/>
+      <w:r>
+        <w:rPr>
+          <w:b/>
+          <w:sz w:val="28"/>
+          <w:u w:val="single"/>
+        </w:rPr>
+        <w:t>report</w:t>
+      </w:r>
+      <w:proofErr w:type="spellEnd"/>
     </w:p>
     <w:p>
       <w:pPr>
@@ -1990,7 +2550,15 @@
         </w:numPr>
       </w:pPr>
       <w:r>
-        <w:t>Areal input felt – fejlmeddelse giver forkert besked, hvis man laver areal med et komma.</w:t>
+        <w:t xml:space="preserve">Areal input felt – </w:t>
+      </w:r>
+      <w:proofErr w:type="spellStart"/>
+      <w:r>
+        <w:t>fejlmeddelse</w:t>
+      </w:r>
+      <w:proofErr w:type="spellEnd"/>
+      <w:r>
+        <w:t xml:space="preserve"> giver forkert besked, hvis man laver areal med et komma.</w:t>
       </w:r>
     </w:p>
     <w:p>
@@ -2002,7 +2570,19 @@
         </w:numPr>
       </w:pPr>
       <w:r>
-        <w:t>Areal input felt – Tau værdien overwriter F</w:t>
+        <w:t xml:space="preserve">Areal input felt – Tau værdien </w:t>
+      </w:r>
+      <w:proofErr w:type="spellStart"/>
+      <w:r>
+        <w:t>overwriter</w:t>
+      </w:r>
+      <w:proofErr w:type="spellEnd"/>
+      <w:r>
+        <w:t xml:space="preserve"> </w:t>
+      </w:r>
+      <w:proofErr w:type="spellStart"/>
+      <w:r>
+        <w:t>F</w:t>
       </w:r>
       <w:r>
         <w:rPr>
@@ -2010,6 +2590,7 @@
         </w:rPr>
         <w:t>n</w:t>
       </w:r>
+      <w:proofErr w:type="spellEnd"/>
       <w:r>
         <w:rPr>
           <w:sz w:val="20"/>
@@ -2033,9 +2614,57 @@
           <w:ilvl w:val="0"/>
           <w:numId w:val="1"/>
         </w:numPr>
-      </w:pPr>
-      <w:r>
-        <w:t>Java JAR.file execute ”exception” -&gt; havde ikke up-to-date java</w:t>
+        <w:rPr>
+          <w:lang w:val="en-US"/>
+        </w:rPr>
+      </w:pPr>
+      <w:r>
+        <w:rPr>
+          <w:lang w:val="en-US"/>
+        </w:rPr>
+        <w:t xml:space="preserve">Java </w:t>
+      </w:r>
+      <w:proofErr w:type="spellStart"/>
+      <w:r>
+        <w:rPr>
+          <w:lang w:val="en-US"/>
+        </w:rPr>
+        <w:t>JAR.file</w:t>
+      </w:r>
+      <w:proofErr w:type="spellEnd"/>
+      <w:r>
+        <w:rPr>
+          <w:lang w:val="en-US"/>
+        </w:rPr>
+        <w:t xml:space="preserve"> execute ”exception” -&gt; </w:t>
+      </w:r>
+      <w:proofErr w:type="spellStart"/>
+      <w:r>
+        <w:rPr>
+          <w:lang w:val="en-US"/>
+        </w:rPr>
+        <w:t>havde</w:t>
+      </w:r>
+      <w:proofErr w:type="spellEnd"/>
+      <w:r>
+        <w:rPr>
+          <w:lang w:val="en-US"/>
+        </w:rPr>
+        <w:t xml:space="preserve"> </w:t>
+      </w:r>
+      <w:proofErr w:type="spellStart"/>
+      <w:r>
+        <w:rPr>
+          <w:lang w:val="en-US"/>
+        </w:rPr>
+        <w:t>ikke</w:t>
+      </w:r>
+      <w:proofErr w:type="spellEnd"/>
+      <w:r>
+        <w:rPr>
+          <w:lang w:val="en-US"/>
+        </w:rPr>
+        <w:t xml:space="preserve"> up-to-date java</w:t>
       </w:r>
     </w:p>
     <w:p>
@@ -2047,7 +2676,31 @@
         </w:numPr>
       </w:pPr>
       <w:r>
-        <w:t>Ugyldigt input som eksempelvis en minus værdi. Tastes denne værdi ind i belastning og trykker enter, bliver den ugyldige værdi stående i feltet. Hvis man taster denne værdi ind i belastningen og flytter curseren, vil værdi blive konverteret til 0.0.</w:t>
+        <w:t xml:space="preserve">Ugyldigt input som eksempelvis en minus værdi. </w:t>
+      </w:r>
+      <w:proofErr w:type="spellStart"/>
+      <w:r>
+        <w:t>Tastes</w:t>
+      </w:r>
+      <w:proofErr w:type="spellEnd"/>
+      <w:r>
+        <w:t xml:space="preserve"> denne værdi ind i belastning og trykker </w:t>
+      </w:r>
+      <w:proofErr w:type="spellStart"/>
+      <w:r>
+        <w:t>enter</w:t>
+      </w:r>
+      <w:proofErr w:type="spellEnd"/>
+      <w:r>
+        <w:t xml:space="preserve">, bliver den ugyldige værdi stående i feltet. Hvis man taster denne værdi ind i belastningen og flytter </w:t>
+      </w:r>
+      <w:proofErr w:type="spellStart"/>
+      <w:r>
+        <w:t>curseren</w:t>
+      </w:r>
+      <w:proofErr w:type="spellEnd"/>
+      <w:r>
+        <w:t>, vil værdi blive konverteret til 0.0.</w:t>
       </w:r>
     </w:p>
     <w:p>
@@ -2059,7 +2712,23 @@
         </w:numPr>
       </w:pPr>
       <w:r>
-        <w:t>Areal har ikke en [enter] egenskab til at calculate/opdatere felter baseret på input skrevet.</w:t>
+        <w:t>Areal har ikke en [</w:t>
+      </w:r>
+      <w:proofErr w:type="spellStart"/>
+      <w:r>
+        <w:t>enter</w:t>
+      </w:r>
+      <w:proofErr w:type="spellEnd"/>
+      <w:r>
+        <w:t xml:space="preserve">] egenskab til at </w:t>
+      </w:r>
+      <w:proofErr w:type="spellStart"/>
+      <w:r>
+        <w:t>calculate</w:t>
+      </w:r>
+      <w:proofErr w:type="spellEnd"/>
+      <w:r>
+        <w:t>/opdatere felter baseret på input skrevet.</w:t>
       </w:r>
     </w:p>
     <w:p>

</xml_diff>

<commit_message>
Forbedringer og Bug-report taget ud
</commit_message>
<xml_diff>
--- a/05-Test/Brugertest af release v2 - Karsten og Michael.docx
+++ b/05-Test/Brugertest af release v2 - Karsten og Michael.docx
@@ -14,23 +14,7 @@
           <w:sz w:val="24"/>
           <w:u w:val="single"/>
         </w:rPr>
-        <w:t xml:space="preserve">Test </w:t>
-      </w:r>
-      <w:proofErr w:type="spellStart"/>
-      <w:r>
-        <w:rPr>
-          <w:sz w:val="24"/>
-          <w:u w:val="single"/>
-        </w:rPr>
-        <w:t>Task</w:t>
-      </w:r>
-      <w:proofErr w:type="spellEnd"/>
-      <w:r>
-        <w:rPr>
-          <w:sz w:val="24"/>
-          <w:u w:val="single"/>
-        </w:rPr>
-        <w:t>:</w:t>
+        <w:t>Test Task:</w:t>
       </w:r>
     </w:p>
     <w:p>
@@ -135,7 +119,7 @@
           <w:i/>
           <w:noProof/>
           <w:sz w:val="24"/>
-          <w:lang w:eastAsia="da-DK"/>
+          <w:lang w:val="en-US"/>
         </w:rPr>
         <w:drawing>
           <wp:anchor distT="0" distB="0" distL="114300" distR="114300" simplePos="0" relativeHeight="251658240" behindDoc="1" locked="0" layoutInCell="1" allowOverlap="1" wp14:anchorId="4112D121" wp14:editId="09EDB47C">
@@ -253,8 +237,6 @@
           <w:sz w:val="24"/>
         </w:rPr>
       </w:pPr>
-      <w:bookmarkStart w:id="0" w:name="_GoBack"/>
-      <w:bookmarkEnd w:id="0"/>
     </w:p>
     <w:p>
       <w:pPr>
@@ -300,21 +282,12 @@
           <w:sz w:val="24"/>
         </w:rPr>
       </w:pPr>
-      <w:proofErr w:type="spellStart"/>
-      <w:r>
-        <w:rPr>
-          <w:i/>
-          <w:sz w:val="24"/>
-        </w:rPr>
-        <w:t>Task</w:t>
-      </w:r>
-      <w:proofErr w:type="spellEnd"/>
-      <w:r>
-        <w:rPr>
-          <w:i/>
-          <w:sz w:val="24"/>
-        </w:rPr>
-        <w:t xml:space="preserve"> </w:t>
+      <w:r>
+        <w:rPr>
+          <w:i/>
+          <w:sz w:val="24"/>
+        </w:rPr>
+        <w:t xml:space="preserve">Task </w:t>
       </w:r>
       <w:r>
         <w:rPr>
@@ -326,7 +299,7 @@
     </w:p>
     <w:p>
       <w:pPr>
-        <w:pStyle w:val="Listeafsnit"/>
+        <w:pStyle w:val="ListParagraph"/>
         <w:numPr>
           <w:ilvl w:val="0"/>
           <w:numId w:val="3"/>
@@ -345,7 +318,7 @@
     </w:p>
     <w:p>
       <w:pPr>
-        <w:pStyle w:val="Listeafsnit"/>
+        <w:pStyle w:val="ListParagraph"/>
         <w:numPr>
           <w:ilvl w:val="0"/>
           <w:numId w:val="3"/>
@@ -369,7 +342,7 @@
     </w:p>
     <w:p>
       <w:pPr>
-        <w:pStyle w:val="Listeafsnit"/>
+        <w:pStyle w:val="ListParagraph"/>
         <w:numPr>
           <w:ilvl w:val="0"/>
           <w:numId w:val="3"/>
@@ -402,52 +375,29 @@
         <w:rPr>
           <w:sz w:val="24"/>
         </w:rPr>
-        <w:t xml:space="preserve">Areal fejl. Havde </w:t>
-      </w:r>
-      <w:proofErr w:type="spellStart"/>
-      <w:r>
-        <w:rPr>
-          <w:sz w:val="24"/>
-        </w:rPr>
-        <w:t>curser</w:t>
-      </w:r>
-      <w:proofErr w:type="spellEnd"/>
-      <w:r>
-        <w:rPr>
-          <w:sz w:val="24"/>
-        </w:rPr>
-        <w:t xml:space="preserve"> i areal, men udfyldte ikke noget. Fejl meddelelse ved et blank areal felt.</w:t>
-      </w:r>
-    </w:p>
-    <w:p>
-      <w:pPr>
-        <w:rPr>
-          <w:sz w:val="24"/>
-        </w:rPr>
-      </w:pPr>
-    </w:p>
-    <w:p>
-      <w:pPr>
-        <w:rPr>
-          <w:i/>
-          <w:sz w:val="24"/>
-        </w:rPr>
-      </w:pPr>
-      <w:proofErr w:type="spellStart"/>
-      <w:r>
-        <w:rPr>
-          <w:i/>
-          <w:sz w:val="24"/>
-        </w:rPr>
-        <w:t>Task</w:t>
-      </w:r>
-      <w:proofErr w:type="spellEnd"/>
-      <w:r>
-        <w:rPr>
-          <w:i/>
-          <w:sz w:val="24"/>
-        </w:rPr>
-        <w:t xml:space="preserve"> </w:t>
+        <w:t>Areal fejl. Havde curser i areal, men udfyldte ikke noget. Fejl meddelelse ved et blank areal felt.</w:t>
+      </w:r>
+    </w:p>
+    <w:p>
+      <w:pPr>
+        <w:rPr>
+          <w:sz w:val="24"/>
+        </w:rPr>
+      </w:pPr>
+    </w:p>
+    <w:p>
+      <w:pPr>
+        <w:rPr>
+          <w:i/>
+          <w:sz w:val="24"/>
+        </w:rPr>
+      </w:pPr>
+      <w:r>
+        <w:rPr>
+          <w:i/>
+          <w:sz w:val="24"/>
+        </w:rPr>
+        <w:t xml:space="preserve">Task </w:t>
       </w:r>
       <w:r>
         <w:rPr>
@@ -472,7 +422,7 @@
     </w:p>
     <w:p>
       <w:pPr>
-        <w:pStyle w:val="Listeafsnit"/>
+        <w:pStyle w:val="ListParagraph"/>
         <w:numPr>
           <w:ilvl w:val="0"/>
           <w:numId w:val="4"/>
@@ -490,7 +440,7 @@
     </w:p>
     <w:p>
       <w:pPr>
-        <w:pStyle w:val="Listeafsnit"/>
+        <w:pStyle w:val="ListParagraph"/>
         <w:numPr>
           <w:ilvl w:val="0"/>
           <w:numId w:val="4"/>
@@ -508,7 +458,7 @@
     </w:p>
     <w:p>
       <w:pPr>
-        <w:pStyle w:val="Listeafsnit"/>
+        <w:pStyle w:val="ListParagraph"/>
         <w:numPr>
           <w:ilvl w:val="0"/>
           <w:numId w:val="4"/>
@@ -541,52 +491,29 @@
         <w:rPr>
           <w:sz w:val="24"/>
         </w:rPr>
-        <w:t xml:space="preserve">En test om hvor stort et tal han kan </w:t>
-      </w:r>
-      <w:proofErr w:type="spellStart"/>
-      <w:r>
-        <w:rPr>
-          <w:sz w:val="24"/>
-        </w:rPr>
-        <w:t>taste</w:t>
-      </w:r>
-      <w:proofErr w:type="spellEnd"/>
-      <w:r>
-        <w:rPr>
-          <w:sz w:val="24"/>
-        </w:rPr>
-        <w:t xml:space="preserve"> ind i belastning. Prøvede med 99999999999999 (9*10^18) og fik en konvertering i belastningsfeltet til ”9*E18”.</w:t>
-      </w:r>
-    </w:p>
-    <w:p>
-      <w:pPr>
-        <w:rPr>
-          <w:sz w:val="24"/>
-        </w:rPr>
-      </w:pPr>
-    </w:p>
-    <w:p>
-      <w:pPr>
-        <w:rPr>
-          <w:i/>
-          <w:sz w:val="24"/>
-        </w:rPr>
-      </w:pPr>
-      <w:proofErr w:type="spellStart"/>
-      <w:r>
-        <w:rPr>
-          <w:i/>
-          <w:sz w:val="24"/>
-        </w:rPr>
-        <w:t>Task</w:t>
-      </w:r>
-      <w:proofErr w:type="spellEnd"/>
-      <w:r>
-        <w:rPr>
-          <w:i/>
-          <w:sz w:val="24"/>
-        </w:rPr>
-        <w:t xml:space="preserve"> </w:t>
+        <w:t>En test om hvor stort et tal han kan taste ind i belastning. Prøvede med 99999999999999 (9*10^18) og fik en konvertering i belastningsfeltet til ”9*E18”.</w:t>
+      </w:r>
+    </w:p>
+    <w:p>
+      <w:pPr>
+        <w:rPr>
+          <w:sz w:val="24"/>
+        </w:rPr>
+      </w:pPr>
+    </w:p>
+    <w:p>
+      <w:pPr>
+        <w:rPr>
+          <w:i/>
+          <w:sz w:val="24"/>
+        </w:rPr>
+      </w:pPr>
+      <w:r>
+        <w:rPr>
+          <w:i/>
+          <w:sz w:val="24"/>
+        </w:rPr>
+        <w:t xml:space="preserve">Task </w:t>
       </w:r>
       <w:r>
         <w:rPr>
@@ -598,7 +525,7 @@
     </w:p>
     <w:p>
       <w:pPr>
-        <w:pStyle w:val="Listeafsnit"/>
+        <w:pStyle w:val="ListParagraph"/>
         <w:numPr>
           <w:ilvl w:val="0"/>
           <w:numId w:val="5"/>
@@ -622,7 +549,7 @@
     </w:p>
     <w:p>
       <w:pPr>
-        <w:pStyle w:val="Listeafsnit"/>
+        <w:pStyle w:val="ListParagraph"/>
         <w:numPr>
           <w:ilvl w:val="0"/>
           <w:numId w:val="5"/>
@@ -646,7 +573,7 @@
     </w:p>
     <w:p>
       <w:pPr>
-        <w:pStyle w:val="Listeafsnit"/>
+        <w:pStyle w:val="ListParagraph"/>
         <w:numPr>
           <w:ilvl w:val="0"/>
           <w:numId w:val="5"/>
@@ -670,7 +597,7 @@
     </w:p>
     <w:p>
       <w:pPr>
-        <w:pStyle w:val="Listeafsnit"/>
+        <w:pStyle w:val="ListParagraph"/>
         <w:numPr>
           <w:ilvl w:val="0"/>
           <w:numId w:val="5"/>
@@ -709,19 +636,11 @@
         <w:rPr>
           <w:sz w:val="24"/>
         </w:rPr>
-        <w:t xml:space="preserve">len til en lodret vinkel, for at sige det er godt den selv konvertere mellem </w:t>
-      </w:r>
-      <w:proofErr w:type="spellStart"/>
-      <w:r>
-        <w:rPr>
-          <w:sz w:val="24"/>
-        </w:rPr>
-        <w:t>F</w:t>
+        <w:t>len til en lodret vinkel, for at sige det er godt den selv konvertere mellem F</w:t>
       </w:r>
       <w:r>
         <w:t>n</w:t>
       </w:r>
-      <w:proofErr w:type="spellEnd"/>
       <w:r>
         <w:rPr>
           <w:sz w:val="24"/>
@@ -758,6 +677,7 @@
           <w:u w:val="single"/>
         </w:rPr>
       </w:pPr>
+      <w:bookmarkStart w:id="0" w:name="_GoBack"/>
       <w:r>
         <w:rPr>
           <w:sz w:val="24"/>
@@ -772,19 +692,11 @@
           <w:sz w:val="24"/>
         </w:rPr>
       </w:pPr>
-      <w:proofErr w:type="spellStart"/>
-      <w:r>
-        <w:rPr>
-          <w:sz w:val="24"/>
-        </w:rPr>
-        <w:t>Dropdown</w:t>
-      </w:r>
-      <w:proofErr w:type="spellEnd"/>
-      <w:r>
-        <w:rPr>
-          <w:sz w:val="24"/>
-        </w:rPr>
-        <w:t>-</w:t>
+      <w:r>
+        <w:rPr>
+          <w:sz w:val="24"/>
+        </w:rPr>
+        <w:t>Dropdown-</w:t>
       </w:r>
       <w:r>
         <w:rPr>
@@ -914,6 +826,7 @@
         <w:t>Overvejelse - Vil gerne have at man selv kan hakke af om man vil lave manuel indtastning.</w:t>
       </w:r>
     </w:p>
+    <w:bookmarkEnd w:id="0"/>
     <w:p>
       <w:pPr>
         <w:rPr>
@@ -984,49 +897,7 @@
         <w:rPr>
           <w:sz w:val="24"/>
         </w:rPr>
-        <w:t xml:space="preserve">JAR fil hentes og </w:t>
-      </w:r>
-      <w:proofErr w:type="spellStart"/>
-      <w:r>
-        <w:rPr>
-          <w:sz w:val="24"/>
-        </w:rPr>
-        <w:t>executes</w:t>
-      </w:r>
-      <w:proofErr w:type="spellEnd"/>
-      <w:r>
-        <w:rPr>
-          <w:sz w:val="24"/>
-        </w:rPr>
-        <w:t>. ”</w:t>
-      </w:r>
-      <w:proofErr w:type="spellStart"/>
-      <w:r>
-        <w:rPr>
-          <w:sz w:val="24"/>
-        </w:rPr>
-        <w:t>exception</w:t>
-      </w:r>
-      <w:proofErr w:type="spellEnd"/>
-      <w:r>
-        <w:rPr>
-          <w:sz w:val="24"/>
-        </w:rPr>
-        <w:t xml:space="preserve">” blev mødt fordi </w:t>
-      </w:r>
-      <w:proofErr w:type="spellStart"/>
-      <w:r>
-        <w:rPr>
-          <w:sz w:val="24"/>
-        </w:rPr>
-        <w:t>java</w:t>
-      </w:r>
-      <w:proofErr w:type="spellEnd"/>
-      <w:r>
-        <w:rPr>
-          <w:sz w:val="24"/>
-        </w:rPr>
-        <w:t xml:space="preserve"> var out-of-date</w:t>
+        <w:t>JAR fil hentes og executes. ”exception” blev mødt fordi java var out-of-date</w:t>
       </w:r>
       <w:r>
         <w:rPr>
@@ -1049,21 +920,12 @@
           <w:sz w:val="24"/>
         </w:rPr>
       </w:pPr>
-      <w:proofErr w:type="spellStart"/>
-      <w:r>
-        <w:rPr>
-          <w:i/>
-          <w:sz w:val="24"/>
-        </w:rPr>
-        <w:t>Task</w:t>
-      </w:r>
-      <w:proofErr w:type="spellEnd"/>
-      <w:r>
-        <w:rPr>
-          <w:i/>
-          <w:sz w:val="24"/>
-        </w:rPr>
-        <w:t xml:space="preserve"> </w:t>
+      <w:r>
+        <w:rPr>
+          <w:i/>
+          <w:sz w:val="24"/>
+        </w:rPr>
+        <w:t xml:space="preserve">Task </w:t>
       </w:r>
       <w:r>
         <w:rPr>
@@ -1075,7 +937,7 @@
     </w:p>
     <w:p>
       <w:pPr>
-        <w:pStyle w:val="Listeafsnit"/>
+        <w:pStyle w:val="ListParagraph"/>
         <w:numPr>
           <w:ilvl w:val="0"/>
           <w:numId w:val="6"/>
@@ -1093,7 +955,7 @@
     </w:p>
     <w:p>
       <w:pPr>
-        <w:pStyle w:val="Listeafsnit"/>
+        <w:pStyle w:val="ListParagraph"/>
         <w:numPr>
           <w:ilvl w:val="0"/>
           <w:numId w:val="6"/>
@@ -1111,7 +973,7 @@
     </w:p>
     <w:p>
       <w:pPr>
-        <w:pStyle w:val="Listeafsnit"/>
+        <w:pStyle w:val="ListParagraph"/>
         <w:numPr>
           <w:ilvl w:val="0"/>
           <w:numId w:val="6"/>
@@ -1147,21 +1009,12 @@
           <w:sz w:val="24"/>
         </w:rPr>
       </w:pPr>
-      <w:proofErr w:type="spellStart"/>
-      <w:r>
-        <w:rPr>
-          <w:i/>
-          <w:sz w:val="24"/>
-        </w:rPr>
-        <w:t>Task</w:t>
-      </w:r>
-      <w:proofErr w:type="spellEnd"/>
-      <w:r>
-        <w:rPr>
-          <w:i/>
-          <w:sz w:val="24"/>
-        </w:rPr>
-        <w:t xml:space="preserve"> </w:t>
+      <w:r>
+        <w:rPr>
+          <w:i/>
+          <w:sz w:val="24"/>
+        </w:rPr>
+        <w:t xml:space="preserve">Task </w:t>
       </w:r>
       <w:r>
         <w:rPr>
@@ -1180,7 +1033,7 @@
     </w:p>
     <w:p>
       <w:pPr>
-        <w:pStyle w:val="Listeafsnit"/>
+        <w:pStyle w:val="ListParagraph"/>
         <w:numPr>
           <w:ilvl w:val="0"/>
           <w:numId w:val="7"/>
@@ -1205,7 +1058,7 @@
     </w:p>
     <w:p>
       <w:pPr>
-        <w:pStyle w:val="Listeafsnit"/>
+        <w:pStyle w:val="ListParagraph"/>
         <w:numPr>
           <w:ilvl w:val="0"/>
           <w:numId w:val="7"/>
@@ -1235,7 +1088,7 @@
     </w:p>
     <w:p>
       <w:pPr>
-        <w:pStyle w:val="Listeafsnit"/>
+        <w:pStyle w:val="ListParagraph"/>
         <w:numPr>
           <w:ilvl w:val="0"/>
           <w:numId w:val="7"/>
@@ -1265,7 +1118,7 @@
     </w:p>
     <w:p>
       <w:pPr>
-        <w:pStyle w:val="Listeafsnit"/>
+        <w:pStyle w:val="ListParagraph"/>
         <w:numPr>
           <w:ilvl w:val="0"/>
           <w:numId w:val="7"/>
@@ -1303,100 +1156,35 @@
         <w:rPr>
           <w:sz w:val="24"/>
         </w:rPr>
-        <w:t xml:space="preserve">Personen </w:t>
-      </w:r>
-      <w:proofErr w:type="spellStart"/>
-      <w:r>
-        <w:rPr>
-          <w:sz w:val="24"/>
-        </w:rPr>
-        <w:t>highlighter</w:t>
-      </w:r>
-      <w:proofErr w:type="spellEnd"/>
-      <w:r>
-        <w:rPr>
-          <w:sz w:val="24"/>
-        </w:rPr>
-        <w:t xml:space="preserve"> </w:t>
-      </w:r>
-      <w:proofErr w:type="spellStart"/>
-      <w:r>
-        <w:rPr>
-          <w:sz w:val="24"/>
-        </w:rPr>
-        <w:t>Fdim</w:t>
-      </w:r>
-      <w:proofErr w:type="spellEnd"/>
-      <w:r>
-        <w:rPr>
-          <w:sz w:val="24"/>
-        </w:rPr>
-        <w:t>.</w:t>
-      </w:r>
-      <w:r>
-        <w:rPr>
-          <w:sz w:val="24"/>
-        </w:rPr>
-        <w:t xml:space="preserve"> </w:t>
-      </w:r>
-      <w:proofErr w:type="spellStart"/>
-      <w:r>
-        <w:rPr>
-          <w:sz w:val="24"/>
-        </w:rPr>
-        <w:t>Fdim</w:t>
-      </w:r>
-      <w:proofErr w:type="spellEnd"/>
-      <w:r>
-        <w:rPr>
-          <w:sz w:val="24"/>
-        </w:rPr>
-        <w:t xml:space="preserve"> felt output kan rykkes med via highlight </w:t>
-      </w:r>
-      <w:proofErr w:type="spellStart"/>
-      <w:r>
-        <w:rPr>
-          <w:sz w:val="24"/>
-        </w:rPr>
-        <w:t>curseren</w:t>
-      </w:r>
-      <w:proofErr w:type="spellEnd"/>
-      <w:r>
-        <w:rPr>
-          <w:sz w:val="24"/>
-        </w:rPr>
-        <w:t>.</w:t>
-      </w:r>
-    </w:p>
-    <w:p>
-      <w:pPr>
-        <w:rPr>
-          <w:sz w:val="24"/>
-        </w:rPr>
-      </w:pPr>
-    </w:p>
-    <w:p>
-      <w:pPr>
-        <w:rPr>
-          <w:i/>
-          <w:sz w:val="24"/>
-        </w:rPr>
-      </w:pPr>
-      <w:proofErr w:type="spellStart"/>
-      <w:r>
-        <w:rPr>
-          <w:i/>
-          <w:sz w:val="24"/>
-        </w:rPr>
-        <w:t>Task</w:t>
-      </w:r>
-      <w:proofErr w:type="spellEnd"/>
-      <w:r>
-        <w:rPr>
-          <w:i/>
-          <w:sz w:val="24"/>
-        </w:rPr>
-        <w:t xml:space="preserve"> </w:t>
+        <w:t>Personen highlighter Fdim.</w:t>
+      </w:r>
+      <w:r>
+        <w:rPr>
+          <w:sz w:val="24"/>
+        </w:rPr>
+        <w:t xml:space="preserve"> Fdim felt output kan rykkes med via highlight curseren.</w:t>
+      </w:r>
+    </w:p>
+    <w:p>
+      <w:pPr>
+        <w:rPr>
+          <w:sz w:val="24"/>
+        </w:rPr>
+      </w:pPr>
+    </w:p>
+    <w:p>
+      <w:pPr>
+        <w:rPr>
+          <w:i/>
+          <w:sz w:val="24"/>
+        </w:rPr>
+      </w:pPr>
+      <w:r>
+        <w:rPr>
+          <w:i/>
+          <w:sz w:val="24"/>
+        </w:rPr>
+        <w:t xml:space="preserve">Task </w:t>
       </w:r>
       <w:r>
         <w:rPr>
@@ -1408,7 +1196,7 @@
     </w:p>
     <w:p>
       <w:pPr>
-        <w:pStyle w:val="Listeafsnit"/>
+        <w:pStyle w:val="ListParagraph"/>
         <w:numPr>
           <w:ilvl w:val="0"/>
           <w:numId w:val="8"/>
@@ -1438,7 +1226,7 @@
     </w:p>
     <w:p>
       <w:pPr>
-        <w:pStyle w:val="Listeafsnit"/>
+        <w:pStyle w:val="ListParagraph"/>
         <w:numPr>
           <w:ilvl w:val="0"/>
           <w:numId w:val="8"/>
@@ -1468,7 +1256,7 @@
     </w:p>
     <w:p>
       <w:pPr>
-        <w:pStyle w:val="Listeafsnit"/>
+        <w:pStyle w:val="ListParagraph"/>
         <w:numPr>
           <w:ilvl w:val="0"/>
           <w:numId w:val="8"/>
@@ -1498,7 +1286,7 @@
     </w:p>
     <w:p>
       <w:pPr>
-        <w:pStyle w:val="Listeafsnit"/>
+        <w:pStyle w:val="ListParagraph"/>
         <w:numPr>
           <w:ilvl w:val="0"/>
           <w:numId w:val="8"/>
@@ -1522,7 +1310,7 @@
     </w:p>
     <w:p>
       <w:pPr>
-        <w:pStyle w:val="Listeafsnit"/>
+        <w:pStyle w:val="ListParagraph"/>
         <w:numPr>
           <w:ilvl w:val="0"/>
           <w:numId w:val="8"/>
@@ -1540,7 +1328,7 @@
     </w:p>
     <w:p>
       <w:pPr>
-        <w:pStyle w:val="Listeafsnit"/>
+        <w:pStyle w:val="ListParagraph"/>
         <w:numPr>
           <w:ilvl w:val="0"/>
           <w:numId w:val="8"/>
@@ -1667,90 +1455,20 @@
         <w:rPr>
           <w:sz w:val="24"/>
         </w:rPr>
-        <w:t xml:space="preserve">Vil gerne se nogle formeler for nogle af funktionerne, gerne de lidt sværere funktioner som </w:t>
-      </w:r>
-      <w:proofErr w:type="spellStart"/>
-      <w:r>
-        <w:rPr>
-          <w:sz w:val="24"/>
-        </w:rPr>
-        <w:t>Ft</w:t>
-      </w:r>
-      <w:proofErr w:type="spellEnd"/>
-      <w:r>
-        <w:rPr>
-          <w:sz w:val="24"/>
-        </w:rPr>
-        <w:t xml:space="preserve"> og </w:t>
-      </w:r>
-      <w:proofErr w:type="spellStart"/>
-      <w:r>
-        <w:rPr>
-          <w:sz w:val="24"/>
-        </w:rPr>
-        <w:t>Fn</w:t>
-      </w:r>
-      <w:proofErr w:type="spellEnd"/>
-      <w:r>
-        <w:rPr>
-          <w:sz w:val="24"/>
-        </w:rPr>
-        <w:t>.</w:t>
-      </w:r>
-    </w:p>
-    <w:p>
-      <w:pPr>
-        <w:rPr>
-          <w:sz w:val="24"/>
-        </w:rPr>
-      </w:pPr>
-      <w:r>
-        <w:rPr>
-          <w:sz w:val="24"/>
-        </w:rPr>
-        <w:t>Vil gerne kunne bruge [</w:t>
-      </w:r>
-      <w:proofErr w:type="spellStart"/>
-      <w:r>
-        <w:rPr>
-          <w:sz w:val="24"/>
-        </w:rPr>
-        <w:t>Enter</w:t>
-      </w:r>
-      <w:proofErr w:type="spellEnd"/>
-      <w:r>
-        <w:rPr>
-          <w:sz w:val="24"/>
-        </w:rPr>
-        <w:t xml:space="preserve">] til at </w:t>
-      </w:r>
-      <w:proofErr w:type="spellStart"/>
-      <w:r>
-        <w:rPr>
-          <w:sz w:val="24"/>
-        </w:rPr>
-        <w:t>calculate</w:t>
-      </w:r>
-      <w:proofErr w:type="spellEnd"/>
-      <w:r>
-        <w:rPr>
-          <w:sz w:val="24"/>
-        </w:rPr>
-        <w:t xml:space="preserve">/opdatere tal i felterne i stedet for at skulle klikke i en anden </w:t>
-      </w:r>
-      <w:proofErr w:type="spellStart"/>
-      <w:r>
-        <w:rPr>
-          <w:sz w:val="24"/>
-        </w:rPr>
-        <w:t>box</w:t>
-      </w:r>
-      <w:proofErr w:type="spellEnd"/>
-      <w:r>
-        <w:rPr>
-          <w:sz w:val="24"/>
-        </w:rPr>
-        <w:t>.</w:t>
+        <w:t>Vil gerne se nogle formeler for nogle af funktionerne, gerne de lidt sværere funktioner som Ft og Fn.</w:t>
+      </w:r>
+    </w:p>
+    <w:p>
+      <w:pPr>
+        <w:rPr>
+          <w:sz w:val="24"/>
+        </w:rPr>
+      </w:pPr>
+      <w:r>
+        <w:rPr>
+          <w:sz w:val="24"/>
+        </w:rPr>
+        <w:t>Vil gerne kunne bruge [Enter] til at calculate/opdatere tal i felterne i stedet for at skulle klikke i en anden box.</w:t>
       </w:r>
     </w:p>
     <w:p>
@@ -1889,21 +1607,12 @@
           <w:sz w:val="24"/>
         </w:rPr>
       </w:pPr>
-      <w:proofErr w:type="spellStart"/>
-      <w:r>
-        <w:rPr>
-          <w:i/>
-          <w:sz w:val="24"/>
-        </w:rPr>
-        <w:t>Task</w:t>
-      </w:r>
-      <w:proofErr w:type="spellEnd"/>
-      <w:r>
-        <w:rPr>
-          <w:i/>
-          <w:sz w:val="24"/>
-        </w:rPr>
-        <w:t xml:space="preserve"> </w:t>
+      <w:r>
+        <w:rPr>
+          <w:i/>
+          <w:sz w:val="24"/>
+        </w:rPr>
+        <w:t xml:space="preserve">Task </w:t>
       </w:r>
       <w:r>
         <w:rPr>
@@ -1915,7 +1624,7 @@
     </w:p>
     <w:p>
       <w:pPr>
-        <w:pStyle w:val="Listeafsnit"/>
+        <w:pStyle w:val="ListParagraph"/>
         <w:numPr>
           <w:ilvl w:val="0"/>
           <w:numId w:val="18"/>
@@ -1939,7 +1648,7 @@
     </w:p>
     <w:p>
       <w:pPr>
-        <w:pStyle w:val="Listeafsnit"/>
+        <w:pStyle w:val="ListParagraph"/>
         <w:numPr>
           <w:ilvl w:val="0"/>
           <w:numId w:val="18"/>
@@ -1974,21 +1683,12 @@
           <w:sz w:val="24"/>
         </w:rPr>
       </w:pPr>
-      <w:proofErr w:type="spellStart"/>
-      <w:r>
-        <w:rPr>
-          <w:i/>
-          <w:sz w:val="24"/>
-        </w:rPr>
-        <w:t>Task</w:t>
-      </w:r>
-      <w:proofErr w:type="spellEnd"/>
-      <w:r>
-        <w:rPr>
-          <w:i/>
-          <w:sz w:val="24"/>
-        </w:rPr>
-        <w:t xml:space="preserve"> </w:t>
+      <w:r>
+        <w:rPr>
+          <w:i/>
+          <w:sz w:val="24"/>
+        </w:rPr>
+        <w:t xml:space="preserve">Task </w:t>
       </w:r>
       <w:r>
         <w:rPr>
@@ -2000,7 +1700,7 @@
     </w:p>
     <w:p>
       <w:pPr>
-        <w:pStyle w:val="Listeafsnit"/>
+        <w:pStyle w:val="ListParagraph"/>
         <w:numPr>
           <w:ilvl w:val="0"/>
           <w:numId w:val="13"/>
@@ -2024,7 +1724,7 @@
     </w:p>
     <w:p>
       <w:pPr>
-        <w:pStyle w:val="Listeafsnit"/>
+        <w:pStyle w:val="ListParagraph"/>
         <w:numPr>
           <w:ilvl w:val="0"/>
           <w:numId w:val="13"/>
@@ -2091,7 +1791,7 @@
     </w:p>
     <w:p>
       <w:pPr>
-        <w:pStyle w:val="Listeafsnit"/>
+        <w:pStyle w:val="ListParagraph"/>
         <w:numPr>
           <w:ilvl w:val="0"/>
           <w:numId w:val="13"/>
@@ -2109,7 +1809,7 @@
     </w:p>
     <w:p>
       <w:pPr>
-        <w:pStyle w:val="Listeafsnit"/>
+        <w:pStyle w:val="ListParagraph"/>
         <w:numPr>
           <w:ilvl w:val="0"/>
           <w:numId w:val="13"/>
@@ -2127,7 +1827,7 @@
     </w:p>
     <w:p>
       <w:pPr>
-        <w:pStyle w:val="Listeafsnit"/>
+        <w:pStyle w:val="ListParagraph"/>
         <w:numPr>
           <w:ilvl w:val="0"/>
           <w:numId w:val="13"/>
@@ -2150,21 +1850,12 @@
           <w:sz w:val="24"/>
         </w:rPr>
       </w:pPr>
-      <w:proofErr w:type="spellStart"/>
-      <w:r>
-        <w:rPr>
-          <w:i/>
-          <w:sz w:val="24"/>
-        </w:rPr>
-        <w:t>Task</w:t>
-      </w:r>
-      <w:proofErr w:type="spellEnd"/>
-      <w:r>
-        <w:rPr>
-          <w:i/>
-          <w:sz w:val="24"/>
-        </w:rPr>
-        <w:t xml:space="preserve"> </w:t>
+      <w:r>
+        <w:rPr>
+          <w:i/>
+          <w:sz w:val="24"/>
+        </w:rPr>
+        <w:t xml:space="preserve">Task </w:t>
       </w:r>
       <w:r>
         <w:rPr>
@@ -2176,7 +1867,7 @@
     </w:p>
     <w:p>
       <w:pPr>
-        <w:pStyle w:val="Listeafsnit"/>
+        <w:pStyle w:val="ListParagraph"/>
         <w:numPr>
           <w:ilvl w:val="0"/>
           <w:numId w:val="12"/>
@@ -2200,7 +1891,7 @@
     </w:p>
     <w:p>
       <w:pPr>
-        <w:pStyle w:val="Listeafsnit"/>
+        <w:pStyle w:val="ListParagraph"/>
         <w:numPr>
           <w:ilvl w:val="0"/>
           <w:numId w:val="12"/>
@@ -2269,21 +1960,7 @@
         <w:rPr>
           <w:sz w:val="24"/>
         </w:rPr>
-        <w:t xml:space="preserve">Formuleringen af </w:t>
-      </w:r>
-      <w:proofErr w:type="spellStart"/>
-      <w:r>
-        <w:rPr>
-          <w:sz w:val="24"/>
-        </w:rPr>
-        <w:t>vinkelen</w:t>
-      </w:r>
-      <w:proofErr w:type="spellEnd"/>
-      <w:r>
-        <w:rPr>
-          <w:sz w:val="24"/>
-        </w:rPr>
-        <w:t xml:space="preserve"> lodret/vandret skal være ”fra” lodret/vandret</w:t>
+        <w:t>Formuleringen af vinkelen lodret/vandret skal være ”fra” lodret/vandret</w:t>
       </w:r>
     </w:p>
     <w:p>
@@ -2311,21 +1988,7 @@
         <w:rPr>
           <w:sz w:val="24"/>
         </w:rPr>
-        <w:t>Personen mangler lidt en [</w:t>
-      </w:r>
-      <w:proofErr w:type="spellStart"/>
-      <w:r>
-        <w:rPr>
-          <w:sz w:val="24"/>
-        </w:rPr>
-        <w:t>enter</w:t>
-      </w:r>
-      <w:proofErr w:type="spellEnd"/>
-      <w:r>
-        <w:rPr>
-          <w:sz w:val="24"/>
-        </w:rPr>
-        <w:t>] knap til udregne/opdatere felterne.</w:t>
+        <w:t>Personen mangler lidt en [enter] knap til udregne/opdatere felterne.</w:t>
       </w:r>
     </w:p>
     <w:p>
@@ -2351,21 +2014,7 @@
         <w:rPr>
           <w:sz w:val="24"/>
         </w:rPr>
-        <w:t xml:space="preserve">Personen mangler beskrivende beskeder ved </w:t>
-      </w:r>
-      <w:proofErr w:type="spellStart"/>
-      <w:r>
-        <w:rPr>
-          <w:sz w:val="24"/>
-        </w:rPr>
-        <w:t>fejlmeddelser</w:t>
-      </w:r>
-      <w:proofErr w:type="spellEnd"/>
-      <w:r>
-        <w:rPr>
-          <w:sz w:val="24"/>
-        </w:rPr>
-        <w:t>. Hvor er fejlen opstået</w:t>
+        <w:t>Personen mangler beskrivende beskeder ved fejlmeddelser. Hvor er fejlen opstået</w:t>
       </w:r>
       <w:r>
         <w:rPr>
@@ -2384,21 +2033,7 @@
         <w:rPr>
           <w:sz w:val="24"/>
         </w:rPr>
-        <w:t xml:space="preserve">En clear funktion </w:t>
-      </w:r>
-      <w:proofErr w:type="spellStart"/>
-      <w:r>
-        <w:rPr>
-          <w:sz w:val="24"/>
-        </w:rPr>
-        <w:t>implemanteret</w:t>
-      </w:r>
-      <w:proofErr w:type="spellEnd"/>
-      <w:r>
-        <w:rPr>
-          <w:sz w:val="24"/>
-        </w:rPr>
-        <w:t>.</w:t>
+        <w:t>En clear funktion implemanteret.</w:t>
       </w:r>
     </w:p>
     <w:p>
@@ -2430,322 +2065,6 @@
           <w:sz w:val="24"/>
           <w:u w:val="single"/>
         </w:rPr>
-      </w:pPr>
-    </w:p>
-    <w:p>
-      <w:pPr>
-        <w:rPr>
-          <w:sz w:val="24"/>
-          <w:u w:val="single"/>
-        </w:rPr>
-      </w:pPr>
-    </w:p>
-    <w:p>
-      <w:pPr>
-        <w:rPr>
-          <w:sz w:val="24"/>
-          <w:u w:val="single"/>
-        </w:rPr>
-      </w:pPr>
-    </w:p>
-    <w:p>
-      <w:pPr>
-        <w:rPr>
-          <w:b/>
-          <w:sz w:val="28"/>
-          <w:u w:val="single"/>
-        </w:rPr>
-      </w:pPr>
-      <w:r>
-        <w:rPr>
-          <w:b/>
-          <w:sz w:val="28"/>
-          <w:u w:val="single"/>
-        </w:rPr>
-        <w:t>Forbedringer</w:t>
-      </w:r>
-    </w:p>
-    <w:p>
-      <w:r>
-        <w:lastRenderedPageBreak/>
-        <w:t xml:space="preserve">Dialogbokse er ikke uddybende nok. Fejl input i belastning giver samme </w:t>
-      </w:r>
-      <w:proofErr w:type="spellStart"/>
-      <w:r>
-        <w:t>fejlmeddelse</w:t>
-      </w:r>
-      <w:proofErr w:type="spellEnd"/>
-      <w:r>
-        <w:t xml:space="preserve"> ved alle slags ugyldige input. Fejl input hvis vinkel ikke er et tal, giver en meddelelse ”ugyldig nummer”. </w:t>
-      </w:r>
-      <w:proofErr w:type="spellStart"/>
-      <w:r>
-        <w:t>Fejlmeddelse</w:t>
-      </w:r>
-      <w:proofErr w:type="spellEnd"/>
-      <w:r>
-        <w:t xml:space="preserve"> skal give en mere klar besked om hvor der er fejl og hvad der ikke er gyldig input.</w:t>
-      </w:r>
-    </w:p>
-    <w:p/>
-    <w:p>
-      <w:pPr>
-        <w:rPr>
-          <w:sz w:val="24"/>
-          <w:u w:val="single"/>
-        </w:rPr>
-      </w:pPr>
-    </w:p>
-    <w:p>
-      <w:pPr>
-        <w:rPr>
-          <w:b/>
-          <w:sz w:val="28"/>
-          <w:u w:val="single"/>
-        </w:rPr>
-      </w:pPr>
-      <w:r>
-        <w:rPr>
-          <w:b/>
-          <w:sz w:val="28"/>
-          <w:u w:val="single"/>
-        </w:rPr>
-        <w:t>Bug-</w:t>
-      </w:r>
-      <w:proofErr w:type="spellStart"/>
-      <w:r>
-        <w:rPr>
-          <w:b/>
-          <w:sz w:val="28"/>
-          <w:u w:val="single"/>
-        </w:rPr>
-        <w:t>report</w:t>
-      </w:r>
-      <w:proofErr w:type="spellEnd"/>
-    </w:p>
-    <w:p>
-      <w:pPr>
-        <w:pStyle w:val="Listeafsnit"/>
-        <w:numPr>
-          <w:ilvl w:val="0"/>
-          <w:numId w:val="1"/>
-        </w:numPr>
-      </w:pPr>
-      <w:r>
-        <w:t>Ugyldig input (eksempelvis 0,5</w:t>
-      </w:r>
-      <w:r>
-        <w:t xml:space="preserve"> i belastning) giver to dialogbokse (fejl meddelelse)</w:t>
-      </w:r>
-      <w:r>
-        <w:t>.</w:t>
-      </w:r>
-    </w:p>
-    <w:p>
-      <w:pPr>
-        <w:pStyle w:val="Listeafsnit"/>
-        <w:numPr>
-          <w:ilvl w:val="0"/>
-          <w:numId w:val="1"/>
-        </w:numPr>
-      </w:pPr>
-      <w:r>
-        <w:t xml:space="preserve">Areal input felt – </w:t>
-      </w:r>
-      <w:proofErr w:type="spellStart"/>
-      <w:r>
-        <w:t>fejlmeddelse</w:t>
-      </w:r>
-      <w:proofErr w:type="spellEnd"/>
-      <w:r>
-        <w:t xml:space="preserve"> giver forkert besked, hvis man laver areal med et komma.</w:t>
-      </w:r>
-    </w:p>
-    <w:p>
-      <w:pPr>
-        <w:pStyle w:val="Listeafsnit"/>
-        <w:numPr>
-          <w:ilvl w:val="0"/>
-          <w:numId w:val="1"/>
-        </w:numPr>
-      </w:pPr>
-      <w:r>
-        <w:t xml:space="preserve">Areal input felt – Tau værdien </w:t>
-      </w:r>
-      <w:proofErr w:type="spellStart"/>
-      <w:r>
-        <w:t>overwriter</w:t>
-      </w:r>
-      <w:proofErr w:type="spellEnd"/>
-      <w:r>
-        <w:t xml:space="preserve"> </w:t>
-      </w:r>
-      <w:proofErr w:type="spellStart"/>
-      <w:r>
-        <w:t>F</w:t>
-      </w:r>
-      <w:r>
-        <w:rPr>
-          <w:sz w:val="20"/>
-        </w:rPr>
-        <w:t>n</w:t>
-      </w:r>
-      <w:proofErr w:type="spellEnd"/>
-      <w:r>
-        <w:rPr>
-          <w:sz w:val="20"/>
-        </w:rPr>
-        <w:t xml:space="preserve"> (rettet i v2)</w:t>
-      </w:r>
-      <w:r>
-        <w:rPr>
-          <w:sz w:val="20"/>
-        </w:rPr>
-        <w:t>.</w:t>
-      </w:r>
-      <w:r>
-        <w:t xml:space="preserve"> </w:t>
-      </w:r>
-    </w:p>
-    <w:p>
-      <w:pPr>
-        <w:pStyle w:val="Listeafsnit"/>
-        <w:numPr>
-          <w:ilvl w:val="0"/>
-          <w:numId w:val="1"/>
-        </w:numPr>
-        <w:rPr>
-          <w:lang w:val="en-US"/>
-        </w:rPr>
-      </w:pPr>
-      <w:r>
-        <w:rPr>
-          <w:lang w:val="en-US"/>
-        </w:rPr>
-        <w:t xml:space="preserve">Java </w:t>
-      </w:r>
-      <w:proofErr w:type="spellStart"/>
-      <w:r>
-        <w:rPr>
-          <w:lang w:val="en-US"/>
-        </w:rPr>
-        <w:t>JAR.file</w:t>
-      </w:r>
-      <w:proofErr w:type="spellEnd"/>
-      <w:r>
-        <w:rPr>
-          <w:lang w:val="en-US"/>
-        </w:rPr>
-        <w:t xml:space="preserve"> execute ”exception” -&gt; </w:t>
-      </w:r>
-      <w:proofErr w:type="spellStart"/>
-      <w:r>
-        <w:rPr>
-          <w:lang w:val="en-US"/>
-        </w:rPr>
-        <w:t>havde</w:t>
-      </w:r>
-      <w:proofErr w:type="spellEnd"/>
-      <w:r>
-        <w:rPr>
-          <w:lang w:val="en-US"/>
-        </w:rPr>
-        <w:t xml:space="preserve"> </w:t>
-      </w:r>
-      <w:proofErr w:type="spellStart"/>
-      <w:r>
-        <w:rPr>
-          <w:lang w:val="en-US"/>
-        </w:rPr>
-        <w:t>ikke</w:t>
-      </w:r>
-      <w:proofErr w:type="spellEnd"/>
-      <w:r>
-        <w:rPr>
-          <w:lang w:val="en-US"/>
-        </w:rPr>
-        <w:t xml:space="preserve"> up-to-date java</w:t>
-      </w:r>
-    </w:p>
-    <w:p>
-      <w:pPr>
-        <w:pStyle w:val="Listeafsnit"/>
-        <w:numPr>
-          <w:ilvl w:val="0"/>
-          <w:numId w:val="1"/>
-        </w:numPr>
-      </w:pPr>
-      <w:r>
-        <w:t xml:space="preserve">Ugyldigt input som eksempelvis en minus værdi. </w:t>
-      </w:r>
-      <w:proofErr w:type="spellStart"/>
-      <w:r>
-        <w:t>Tastes</w:t>
-      </w:r>
-      <w:proofErr w:type="spellEnd"/>
-      <w:r>
-        <w:t xml:space="preserve"> denne værdi ind i belastning og trykker </w:t>
-      </w:r>
-      <w:proofErr w:type="spellStart"/>
-      <w:r>
-        <w:t>enter</w:t>
-      </w:r>
-      <w:proofErr w:type="spellEnd"/>
-      <w:r>
-        <w:t xml:space="preserve">, bliver den ugyldige værdi stående i feltet. Hvis man taster denne værdi ind i belastningen og flytter </w:t>
-      </w:r>
-      <w:proofErr w:type="spellStart"/>
-      <w:r>
-        <w:t>curseren</w:t>
-      </w:r>
-      <w:proofErr w:type="spellEnd"/>
-      <w:r>
-        <w:t>, vil værdi blive konverteret til 0.0.</w:t>
-      </w:r>
-    </w:p>
-    <w:p>
-      <w:pPr>
-        <w:pStyle w:val="Listeafsnit"/>
-        <w:numPr>
-          <w:ilvl w:val="0"/>
-          <w:numId w:val="1"/>
-        </w:numPr>
-      </w:pPr>
-      <w:r>
-        <w:t>Areal har ikke en [</w:t>
-      </w:r>
-      <w:proofErr w:type="spellStart"/>
-      <w:r>
-        <w:t>enter</w:t>
-      </w:r>
-      <w:proofErr w:type="spellEnd"/>
-      <w:r>
-        <w:t xml:space="preserve">] egenskab til at </w:t>
-      </w:r>
-      <w:proofErr w:type="spellStart"/>
-      <w:r>
-        <w:t>calculate</w:t>
-      </w:r>
-      <w:proofErr w:type="spellEnd"/>
-      <w:r>
-        <w:t>/opdatere felter baseret på input skrevet.</w:t>
-      </w:r>
-    </w:p>
-    <w:p>
-      <w:pPr>
-        <w:pStyle w:val="Listeafsnit"/>
-        <w:numPr>
-          <w:ilvl w:val="0"/>
-          <w:numId w:val="1"/>
-        </w:numPr>
-      </w:pPr>
-      <w:r>
-        <w:t>Hvis man laver to ugyldige input i belastning og vinkel, vil to dialogbokse pop op.</w:t>
-      </w:r>
-    </w:p>
-    <w:p>
-      <w:pPr>
-        <w:pStyle w:val="Listeafsnit"/>
       </w:pPr>
     </w:p>
     <w:sectPr>
@@ -4862,13 +4181,13 @@
     <w:name w:val="Normal"/>
     <w:qFormat/>
   </w:style>
-  <w:style w:type="character" w:default="1" w:styleId="Standardskrifttypeiafsnit">
+  <w:style w:type="character" w:default="1" w:styleId="DefaultParagraphFont">
     <w:name w:val="Default Paragraph Font"/>
     <w:uiPriority w:val="1"/>
     <w:semiHidden/>
     <w:unhideWhenUsed/>
   </w:style>
-  <w:style w:type="table" w:default="1" w:styleId="Tabel-Normal">
+  <w:style w:type="table" w:default="1" w:styleId="TableNormal">
     <w:name w:val="Normal Table"/>
     <w:uiPriority w:val="99"/>
     <w:semiHidden/>
@@ -4883,13 +4202,13 @@
       </w:tblCellMar>
     </w:tblPr>
   </w:style>
-  <w:style w:type="numbering" w:default="1" w:styleId="Ingenoversigt">
+  <w:style w:type="numbering" w:default="1" w:styleId="NoList">
     <w:name w:val="No List"/>
     <w:uiPriority w:val="99"/>
     <w:semiHidden/>
     <w:unhideWhenUsed/>
   </w:style>
-  <w:style w:type="paragraph" w:styleId="Listeafsnit">
+  <w:style w:type="paragraph" w:styleId="ListParagraph">
     <w:name w:val="List Paragraph"/>
     <w:basedOn w:val="Normal"/>
     <w:uiPriority w:val="34"/>

</xml_diff>